<commit_message>
Servic elisting routers and security updated.
</commit_message>
<xml_diff>
--- a/docs/Servicelisting/routers.docx
+++ b/docs/Servicelisting/routers.docx
@@ -1,9 +1,9 @@
 
 <file path=word/document.xml><?xml version="1.0" encoding="utf-8"?>
-<w:document xmlns:wpc="http://schemas.microsoft.com/office/word/2010/wordprocessingCanvas" xmlns:mc="http://schemas.openxmlformats.org/markup-compatibility/2006" xmlns:o="urn:schemas-microsoft-com:office:office" xmlns:r="http://schemas.openxmlformats.org/officeDocument/2006/relationships" xmlns:m="http://schemas.openxmlformats.org/officeDocument/2006/math" xmlns:v="urn:schemas-microsoft-com:vml" xmlns:wp14="http://schemas.microsoft.com/office/word/2010/wordprocessingDrawing" xmlns:wp="http://schemas.openxmlformats.org/drawingml/2006/wordprocessingDrawing" xmlns:w10="urn:schemas-microsoft-com:office:word" xmlns:w="http://schemas.openxmlformats.org/wordprocessingml/2006/main" xmlns:w14="http://schemas.microsoft.com/office/word/2010/wordml" xmlns:wpg="http://schemas.microsoft.com/office/word/2010/wordprocessingGroup" xmlns:wpi="http://schemas.microsoft.com/office/word/2010/wordprocessingInk" xmlns:wne="http://schemas.microsoft.com/office/word/2006/wordml" xmlns:wps="http://schemas.microsoft.com/office/word/2010/wordprocessingShape" mc:Ignorable="w14 wp14">
+<w:document xmlns:wpc="http://schemas.microsoft.com/office/word/2010/wordprocessingCanvas" xmlns:mc="http://schemas.openxmlformats.org/markup-compatibility/2006" xmlns:o="urn:schemas-microsoft-com:office:office" xmlns:r="http://schemas.openxmlformats.org/officeDocument/2006/relationships" xmlns:m="http://schemas.openxmlformats.org/officeDocument/2006/math" xmlns:v="urn:schemas-microsoft-com:vml" xmlns:wp14="http://schemas.microsoft.com/office/word/2010/wordprocessingDrawing" xmlns:wp="http://schemas.openxmlformats.org/drawingml/2006/wordprocessingDrawing" xmlns:w10="urn:schemas-microsoft-com:office:word" xmlns:w="http://schemas.openxmlformats.org/wordprocessingml/2006/main" xmlns:w14="http://schemas.microsoft.com/office/word/2010/wordml" xmlns:w15="http://schemas.microsoft.com/office/word/2012/wordml" xmlns:wpg="http://schemas.microsoft.com/office/word/2010/wordprocessingGroup" xmlns:wpi="http://schemas.microsoft.com/office/word/2010/wordprocessingInk" xmlns:wne="http://schemas.microsoft.com/office/word/2006/wordml" xmlns:wps="http://schemas.microsoft.com/office/word/2010/wordprocessingShape" mc:Ignorable="w14 w15 wp14">
   <w:body>
     <w:p>
-      <w:hyperlink r:id="rId5" w:history="1">
+      <w:hyperlink r:id="rId4" w:history="1">
         <w:r>
           <w:rPr>
             <w:rStyle w:val="Hyperlink"/>
@@ -13,7 +13,7 @@
       </w:hyperlink>
     </w:p>
     <w:p>
-      <w:hyperlink r:id="rId6" w:history="1">
+      <w:hyperlink r:id="rId5" w:history="1">
         <w:r>
           <w:rPr>
             <w:rStyle w:val="Hyperlink"/>
@@ -23,7 +23,7 @@
       </w:hyperlink>
     </w:p>
     <w:p>
-      <w:hyperlink r:id="rId7" w:history="1">
+      <w:hyperlink r:id="rId6" w:history="1">
         <w:r>
           <w:rPr>
             <w:rStyle w:val="Hyperlink"/>
@@ -33,7 +33,7 @@
       </w:hyperlink>
     </w:p>
     <w:p>
-      <w:hyperlink r:id="rId8" w:history="1">
+      <w:hyperlink r:id="rId7" w:history="1">
         <w:r>
           <w:rPr>
             <w:rStyle w:val="Hyperlink"/>
@@ -43,7 +43,7 @@
       </w:hyperlink>
     </w:p>
     <w:p>
-      <w:hyperlink r:id="rId9" w:history="1">
+      <w:hyperlink r:id="rId8" w:history="1">
         <w:r>
           <w:rPr>
             <w:rStyle w:val="Hyperlink"/>
@@ -53,7 +53,7 @@
       </w:hyperlink>
     </w:p>
     <w:p>
-      <w:hyperlink r:id="rId10" w:history="1">
+      <w:hyperlink r:id="rId9" w:history="1">
         <w:r>
           <w:rPr>
             <w:rStyle w:val="Hyperlink"/>
@@ -187,7 +187,7 @@
           </mc:Choice>
           <mc:Fallback>
             <w:pict>
-              <v:group id="Group 2" o:spid="_x0000_s1026" style="position:absolute;margin-left:143.4pt;margin-top:12.15pt;width:37.2pt;height:42pt;z-index:251660288" coordsize="4724,5334" o:gfxdata="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">
+              <v:group w14:anchorId="60F24AA0" id="Group 2" o:spid="_x0000_s1026" style="position:absolute;margin-left:143.4pt;margin-top:12.15pt;width:37.2pt;height:42pt;z-index:251660288" coordsize="4724,5334" o:gfxdata="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">
                 <v:shapetype id="_x0000_t32" coordsize="21600,21600" o:spt="32" o:oned="t" path="m,l21600,21600e" filled="f">
                   <v:path arrowok="t" fillok="f" o:connecttype="none"/>
                   <o:lock v:ext="edit" shapetype="t"/>
@@ -366,7 +366,7 @@
           </mc:Choice>
           <mc:Fallback>
             <w:pict>
-              <v:group id="Group 22" o:spid="_x0000_s1029" style="position:absolute;margin-left:193.2pt;margin-top:348.45pt;width:54.6pt;height:59.35pt;z-index:251673600;mso-width-relative:margin;mso-height-relative:margin" coordorigin="810,-5632" coordsize="9411,9779" o:gfxdata="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">
+              <v:group w14:anchorId="5C28E4BA" id="Group 22" o:spid="_x0000_s1029" style="position:absolute;margin-left:193.2pt;margin-top:348.45pt;width:54.6pt;height:59.35pt;z-index:251673600;mso-width-relative:margin;mso-height-relative:margin" coordorigin="810,-5632" coordsize="9411,9779" o:gfxdata="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">
                 <v:shape id="Straight Arrow Connector 23" o:spid="_x0000_s1030" type="#_x0000_t32" style="position:absolute;left:4057;top:-5632;width:6165;height:7403;flip:x;visibility:visible;mso-wrap-style:square" o:connectortype="straight" o:gfxdata="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" strokecolor="#4579b8 [3044]" strokeweight="1.5pt">
                   <v:stroke endarrow="open"/>
                 </v:shape>
@@ -532,7 +532,7 @@
           </mc:Choice>
           <mc:Fallback>
             <w:pict>
-              <v:group id="Group 17" o:spid="_x0000_s1032" style="position:absolute;margin-left:177pt;margin-top:327.45pt;width:50.4pt;height:44.95pt;z-index:251671552;mso-width-relative:margin;mso-height-relative:margin" coordorigin="810,-3258" coordsize="8687,7405" o:gfxdata="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">
+              <v:group w14:anchorId="682883EA" id="Group 17" o:spid="_x0000_s1032" style="position:absolute;margin-left:177pt;margin-top:327.45pt;width:50.4pt;height:44.95pt;z-index:251671552;mso-width-relative:margin;mso-height-relative:margin" coordorigin="810,-3258" coordsize="8687,7405" o:gfxdata="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">
                 <v:shape id="Straight Arrow Connector 18" o:spid="_x0000_s1033" type="#_x0000_t32" style="position:absolute;left:4057;top:-3258;width:5441;height:5029;flip:x;visibility:visible;mso-wrap-style:square" o:connectortype="straight" o:gfxdata="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" strokecolor="#4579b8 [3044]" strokeweight="1.5pt">
                   <v:stroke endarrow="open"/>
                 </v:shape>
@@ -696,7 +696,7 @@
           </mc:Choice>
           <mc:Fallback>
             <w:pict>
-              <v:group id="Group 7" o:spid="_x0000_s1035" style="position:absolute;margin-left:393.6pt;margin-top:306.7pt;width:73.8pt;height:21pt;z-index:251665408;mso-width-relative:margin;mso-height-relative:margin" coordorigin="-6754" coordsize="12719,3455" o:gfxdata="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">
+              <v:group w14:anchorId="0B99D12A" id="Group 7" o:spid="_x0000_s1035" style="position:absolute;margin-left:393.6pt;margin-top:306.7pt;width:73.8pt;height:21pt;z-index:251665408;mso-width-relative:margin;mso-height-relative:margin" coordorigin="-6754" coordsize="12719,3455" o:gfxdata="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">
                 <v:shape id="Straight Arrow Connector 8" o:spid="_x0000_s1036" type="#_x0000_t32" style="position:absolute;left:-6754;top:2286;width:9166;height:1169;flip:y;visibility:visible;mso-wrap-style:square" o:connectortype="straight" o:gfxdata="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" strokecolor="#4579b8 [3044]" strokeweight="1.5pt">
                   <v:stroke endarrow="open"/>
                 </v:shape>
@@ -862,7 +862,7 @@
           </mc:Choice>
           <mc:Fallback>
             <w:pict>
-              <v:group id="Group 25" o:spid="_x0000_s1038" style="position:absolute;margin-left:287.4pt;margin-top:361.3pt;width:50.4pt;height:38.4pt;z-index:251675648;mso-width-relative:margin;mso-height-relative:margin" coordorigin="810,-2172" coordsize="8687,6319" o:gfxdata="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">
+              <v:group w14:anchorId="4DD86582" id="Group 25" o:spid="_x0000_s1038" style="position:absolute;margin-left:287.4pt;margin-top:361.3pt;width:50.4pt;height:38.4pt;z-index:251675648;mso-width-relative:margin;mso-height-relative:margin" coordorigin="810,-2172" coordsize="8687,6319" o:gfxdata="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">
                 <v:shape id="Straight Arrow Connector 26" o:spid="_x0000_s1039" type="#_x0000_t32" style="position:absolute;left:4057;top:-2172;width:5441;height:3943;flip:x;visibility:visible;mso-wrap-style:square" o:connectortype="straight" o:gfxdata="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" strokecolor="#4579b8 [3044]" strokeweight="1.5pt">
                   <v:stroke endarrow="open"/>
                 </v:shape>
@@ -1028,7 +1028,7 @@
           </mc:Choice>
           <mc:Fallback>
             <w:pict>
-              <v:group id="Group 10" o:spid="_x0000_s1041" style="position:absolute;margin-left:75pt;margin-top:358.3pt;width:50.4pt;height:38.4pt;z-index:251667456;mso-width-relative:margin;mso-height-relative:margin" coordorigin="810,-2172" coordsize="8687,6319" o:gfxdata="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">
+              <v:group w14:anchorId="43DCF7B3" id="Group 10" o:spid="_x0000_s1041" style="position:absolute;margin-left:75pt;margin-top:358.3pt;width:50.4pt;height:38.4pt;z-index:251667456;mso-width-relative:margin;mso-height-relative:margin" coordorigin="810,-2172" coordsize="8687,6319" o:gfxdata="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">
                 <v:shape id="Straight Arrow Connector 11" o:spid="_x0000_s1042" type="#_x0000_t32" style="position:absolute;left:4057;top:-2172;width:5441;height:3943;flip:x;visibility:visible;mso-wrap-style:square" o:connectortype="straight" o:gfxdata="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" strokecolor="#4579b8 [3044]" strokeweight="1.5pt">
                   <v:stroke endarrow="open"/>
                 </v:shape>
@@ -1194,7 +1194,7 @@
           </mc:Choice>
           <mc:Fallback>
             <w:pict>
-              <v:group id="Group 13" o:spid="_x0000_s1044" style="position:absolute;margin-left:48.6pt;margin-top:321.7pt;width:67.1pt;height:21pt;z-index:251669504;mso-width-relative:margin;mso-height-relative:margin" coordorigin="86,-3159" coordsize="11566,3455" o:gfxdata="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">
+              <v:group w14:anchorId="0FED01D7" id="Group 13" o:spid="_x0000_s1044" style="position:absolute;margin-left:48.6pt;margin-top:321.7pt;width:67.1pt;height:21pt;z-index:251669504;mso-width-relative:margin;mso-height-relative:margin" coordorigin="86,-3159" coordsize="11566,3455" o:gfxdata="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">
                 <v:shape id="Straight Arrow Connector 14" o:spid="_x0000_s1045" type="#_x0000_t32" style="position:absolute;left:3690;top:-3159;width:7963;height:2399;flip:x;visibility:visible;mso-wrap-style:square" o:connectortype="straight" o:gfxdata="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" strokecolor="#4579b8 [3044]" strokeweight="1.5pt">
                   <v:stroke endarrow="open"/>
                 </v:shape>
@@ -1297,7 +1297,7 @@
           </mc:Choice>
           <mc:Fallback>
             <w:pict>
-              <v:rect id="Rectangle 6" o:spid="_x0000_s1026" style="position:absolute;margin-left:115.8pt;margin-top:13.9pt;width:315pt;height:297pt;z-index:251663360;visibility:visible;mso-wrap-style:square;mso-wrap-distance-left:9pt;mso-wrap-distance-top:0;mso-wrap-distance-right:9pt;mso-wrap-distance-bottom:0;mso-position-horizontal:absolute;mso-position-horizontal-relative:text;mso-position-vertical:absolute;mso-position-vertical-relative:text;v-text-anchor:middle" o:gfxdata="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" filled="f" strokecolor="#c0504d [3205]" strokeweight="2pt"/>
+              <v:rect w14:anchorId="3D605CBF" id="Rectangle 6" o:spid="_x0000_s1026" style="position:absolute;margin-left:115.8pt;margin-top:13.9pt;width:315pt;height:297pt;z-index:251663360;visibility:visible;mso-wrap-style:square;mso-wrap-distance-left:9pt;mso-wrap-distance-top:0;mso-wrap-distance-right:9pt;mso-wrap-distance-bottom:0;mso-position-horizontal:absolute;mso-position-horizontal-relative:text;mso-position-vertical:absolute;mso-position-vertical-relative:text;v-text-anchor:middle" o:gfxdata="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" filled="f" strokecolor="#c0504d [3205]" strokeweight="2pt"/>
             </w:pict>
           </mc:Fallback>
         </mc:AlternateContent>
@@ -1432,7 +1432,7 @@
           </mc:Choice>
           <mc:Fallback>
             <w:pict>
-              <v:group id="Group 3" o:spid="_x0000_s1047" style="position:absolute;margin-left:430.8pt;margin-top:36.1pt;width:57.6pt;height:42.6pt;z-index:251662336;mso-width-relative:margin;mso-height-relative:margin" coordorigin="-3962" coordsize="9927,7010" o:gfxdata="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">
+              <v:group w14:anchorId="5C637C44" id="Group 3" o:spid="_x0000_s1047" style="position:absolute;margin-left:430.8pt;margin-top:36.1pt;width:57.6pt;height:42.6pt;z-index:251662336;mso-width-relative:margin;mso-height-relative:margin" coordorigin="-3962" coordsize="9927,7010" o:gfxdata="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">
                 <v:shape id="Straight Arrow Connector 4" o:spid="_x0000_s1048" type="#_x0000_t32" style="position:absolute;left:-3962;top:2286;width:6375;height:4724;flip:y;visibility:visible;mso-wrap-style:square" o:connectortype="straight" o:gfxdata="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" strokecolor="#4579b8 [3044]" strokeweight="1.5pt">
                   <v:stroke endarrow="open"/>
                 </v:shape>
@@ -1486,7 +1486,7 @@
                     <pic:cNvPicPr/>
                   </pic:nvPicPr>
                   <pic:blipFill>
-                    <a:blip r:embed="rId11"/>
+                    <a:blip r:embed="rId10"/>
                     <a:stretch>
                       <a:fillRect/>
                     </a:stretch>
@@ -1517,10 +1517,10 @@
         <w:tblLook w:val="04A0" w:firstRow="1" w:lastRow="0" w:firstColumn="1" w:lastColumn="0" w:noHBand="0" w:noVBand="1"/>
       </w:tblPr>
       <w:tblGrid>
-        <w:gridCol w:w="578"/>
-        <w:gridCol w:w="7065"/>
-        <w:gridCol w:w="233"/>
-        <w:gridCol w:w="1700"/>
+        <w:gridCol w:w="545"/>
+        <w:gridCol w:w="6436"/>
+        <w:gridCol w:w="231"/>
+        <w:gridCol w:w="2364"/>
       </w:tblGrid>
       <w:tr>
         <w:trPr>
@@ -1610,6 +1610,28 @@
                 <w:szCs w:val="24"/>
               </w:rPr>
             </w:pPr>
+            <w:r>
+              <w:rPr>
+                <w:sz w:val="24"/>
+                <w:szCs w:val="24"/>
+              </w:rPr>
+              <w:t>div.c00-pilot</w:t>
+            </w:r>
+          </w:p>
+          <w:p>
+            <w:pPr>
+              <w:rPr>
+                <w:sz w:val="24"/>
+                <w:szCs w:val="24"/>
+              </w:rPr>
+            </w:pPr>
+            <w:r>
+              <w:rPr>
+                <w:sz w:val="24"/>
+                <w:szCs w:val="24"/>
+              </w:rPr>
+              <w:t>getElementByTag(“h1”)</w:t>
+            </w:r>
           </w:p>
         </w:tc>
       </w:tr>
@@ -1708,6 +1730,21 @@
                 <w:szCs w:val="24"/>
               </w:rPr>
             </w:pPr>
+            <w:r>
+              <w:rPr>
+                <w:sz w:val="24"/>
+                <w:szCs w:val="24"/>
+              </w:rPr>
+              <w:t>div.C11-pilot</w:t>
+            </w:r>
+          </w:p>
+          <w:p>
+            <w:pPr>
+              <w:rPr>
+                <w:sz w:val="24"/>
+                <w:szCs w:val="24"/>
+              </w:rPr>
+            </w:pPr>
           </w:p>
         </w:tc>
       </w:tr>
@@ -1813,6 +1850,36 @@
                 <w:szCs w:val="24"/>
               </w:rPr>
             </w:pPr>
+            <w:r>
+              <w:rPr>
+                <w:sz w:val="24"/>
+                <w:szCs w:val="24"/>
+              </w:rPr>
+              <w:t>div.gd23-pilot.div.gd-left.div.c00-pilot</w:t>
+            </w:r>
+          </w:p>
+          <w:p>
+            <w:pPr>
+              <w:rPr>
+                <w:sz w:val="24"/>
+                <w:szCs w:val="24"/>
+              </w:rPr>
+            </w:pPr>
+            <w:r>
+              <w:rPr>
+                <w:sz w:val="24"/>
+                <w:szCs w:val="24"/>
+              </w:rPr>
+              <w:t>getElementByTag(“h2”);</w:t>
+            </w:r>
+          </w:p>
+          <w:p>
+            <w:pPr>
+              <w:rPr>
+                <w:sz w:val="24"/>
+                <w:szCs w:val="24"/>
+              </w:rPr>
+            </w:pPr>
           </w:p>
         </w:tc>
       </w:tr>
@@ -1915,6 +1982,50 @@
                 <w:szCs w:val="24"/>
               </w:rPr>
             </w:pPr>
+            <w:r>
+              <w:rPr>
+                <w:sz w:val="24"/>
+                <w:szCs w:val="24"/>
+              </w:rPr>
+              <w:t>div.gd23-pilot</w:t>
+            </w:r>
+            <w:r>
+              <w:rPr>
+                <w:sz w:val="24"/>
+                <w:szCs w:val="24"/>
+              </w:rPr>
+              <w:t>.div.gd-mid</w:t>
+            </w:r>
+            <w:r>
+              <w:rPr>
+                <w:sz w:val="24"/>
+                <w:szCs w:val="24"/>
+              </w:rPr>
+              <w:t>.div.c00-pilot</w:t>
+            </w:r>
+          </w:p>
+          <w:p>
+            <w:pPr>
+              <w:rPr>
+                <w:sz w:val="24"/>
+                <w:szCs w:val="24"/>
+              </w:rPr>
+            </w:pPr>
+            <w:r>
+              <w:rPr>
+                <w:sz w:val="24"/>
+                <w:szCs w:val="24"/>
+              </w:rPr>
+              <w:t>getElementByTag(“h2”);</w:t>
+            </w:r>
+          </w:p>
+          <w:p>
+            <w:pPr>
+              <w:rPr>
+                <w:sz w:val="24"/>
+                <w:szCs w:val="24"/>
+              </w:rPr>
+            </w:pPr>
           </w:p>
         </w:tc>
       </w:tr>
@@ -1960,14 +2071,7 @@
                 <w:sz w:val="24"/>
                 <w:szCs w:val="24"/>
               </w:rPr>
-              <w:t>/content/&lt;locale&gt;/products/&lt;product-category&gt;/</w:t>
-            </w:r>
-            <w:r>
-              <w:rPr>
-                <w:sz w:val="24"/>
-                <w:szCs w:val="24"/>
-              </w:rPr>
-              <w:t>service-listing/jcr:content/content_parsys/services/layout-services/gd21v1/gd21v1-mid/gd23v1/gd23v1-right/list/title</w:t>
+              <w:t>/content/&lt;locale&gt;/products/&lt;product-category&gt;/service-listing/jcr:content/content_parsys/services/layout-services/gd21v1/gd21v1-mid/gd23v1/gd23v1-right/list/title</w:t>
             </w:r>
           </w:p>
         </w:tc>
@@ -1989,6 +2093,50 @@
           <w:tcPr>
             <w:tcW w:w="1700" w:type="dxa"/>
           </w:tcPr>
+          <w:p>
+            <w:pPr>
+              <w:rPr>
+                <w:sz w:val="24"/>
+                <w:szCs w:val="24"/>
+              </w:rPr>
+            </w:pPr>
+            <w:r>
+              <w:rPr>
+                <w:sz w:val="24"/>
+                <w:szCs w:val="24"/>
+              </w:rPr>
+              <w:t>div.gd23-pilot</w:t>
+            </w:r>
+            <w:r>
+              <w:rPr>
+                <w:sz w:val="24"/>
+                <w:szCs w:val="24"/>
+              </w:rPr>
+              <w:t>.div.gd-right</w:t>
+            </w:r>
+            <w:r>
+              <w:rPr>
+                <w:sz w:val="24"/>
+                <w:szCs w:val="24"/>
+              </w:rPr>
+              <w:t>.div.c00-pilot</w:t>
+            </w:r>
+          </w:p>
+          <w:p>
+            <w:pPr>
+              <w:rPr>
+                <w:sz w:val="24"/>
+                <w:szCs w:val="24"/>
+              </w:rPr>
+            </w:pPr>
+            <w:r>
+              <w:rPr>
+                <w:sz w:val="24"/>
+                <w:szCs w:val="24"/>
+              </w:rPr>
+              <w:t>getElementByTag(“h2”);</w:t>
+            </w:r>
+          </w:p>
           <w:p>
             <w:pPr>
               <w:rPr>
@@ -2097,14 +2245,7 @@
                 <w:sz w:val="24"/>
                 <w:szCs w:val="24"/>
               </w:rPr>
-              <w:t xml:space="preserve">/ </w:t>
-            </w:r>
-            <w:r>
-              <w:rPr>
-                <w:sz w:val="24"/>
-                <w:szCs w:val="24"/>
-              </w:rPr>
-              <w:t>listitems</w:t>
+              <w:t>/ listitems</w:t>
             </w:r>
           </w:p>
         </w:tc>
@@ -2126,6 +2267,66 @@
           <w:tcPr>
             <w:tcW w:w="1700" w:type="dxa"/>
           </w:tcPr>
+          <w:p>
+            <w:pPr>
+              <w:rPr>
+                <w:sz w:val="24"/>
+                <w:szCs w:val="24"/>
+              </w:rPr>
+            </w:pPr>
+            <w:r>
+              <w:rPr>
+                <w:sz w:val="24"/>
+                <w:szCs w:val="24"/>
+              </w:rPr>
+              <w:t>div.gd23-pilot</w:t>
+            </w:r>
+            <w:r>
+              <w:rPr>
+                <w:sz w:val="24"/>
+                <w:szCs w:val="24"/>
+              </w:rPr>
+              <w:t>.div.gd-left</w:t>
+            </w:r>
+            <w:r>
+              <w:rPr>
+                <w:sz w:val="24"/>
+                <w:szCs w:val="24"/>
+              </w:rPr>
+              <w:t>.div.c00-pilot</w:t>
+            </w:r>
+          </w:p>
+          <w:p>
+            <w:pPr>
+              <w:rPr>
+                <w:sz w:val="24"/>
+                <w:szCs w:val="24"/>
+              </w:rPr>
+            </w:pPr>
+            <w:r>
+              <w:rPr>
+                <w:sz w:val="24"/>
+                <w:szCs w:val="24"/>
+              </w:rPr>
+              <w:t>getElementByTag(“</w:t>
+            </w:r>
+            <w:r>
+              <w:rPr>
+                <w:sz w:val="24"/>
+                <w:szCs w:val="24"/>
+              </w:rPr>
+              <w:t>ul</w:t>
+            </w:r>
+            <w:bookmarkStart w:id="0" w:name="_GoBack"/>
+            <w:bookmarkEnd w:id="0"/>
+            <w:r>
+              <w:rPr>
+                <w:sz w:val="24"/>
+                <w:szCs w:val="24"/>
+              </w:rPr>
+              <w:t>”);</w:t>
+            </w:r>
+          </w:p>
           <w:p>
             <w:pPr>
               <w:rPr>
@@ -2234,14 +2435,7 @@
                 <w:sz w:val="24"/>
                 <w:szCs w:val="24"/>
               </w:rPr>
-              <w:t xml:space="preserve">/ </w:t>
-            </w:r>
-            <w:r>
-              <w:rPr>
-                <w:sz w:val="24"/>
-                <w:szCs w:val="24"/>
-              </w:rPr>
-              <w:t>listitems</w:t>
+              <w:t>/ listitems</w:t>
             </w:r>
           </w:p>
         </w:tc>
@@ -2263,6 +2457,64 @@
           <w:tcPr>
             <w:tcW w:w="1700" w:type="dxa"/>
           </w:tcPr>
+          <w:p>
+            <w:pPr>
+              <w:rPr>
+                <w:sz w:val="24"/>
+                <w:szCs w:val="24"/>
+              </w:rPr>
+            </w:pPr>
+            <w:r>
+              <w:rPr>
+                <w:sz w:val="24"/>
+                <w:szCs w:val="24"/>
+              </w:rPr>
+              <w:t>div.gd23-pilot</w:t>
+            </w:r>
+            <w:r>
+              <w:rPr>
+                <w:sz w:val="24"/>
+                <w:szCs w:val="24"/>
+              </w:rPr>
+              <w:t>.div.gd-mid</w:t>
+            </w:r>
+            <w:r>
+              <w:rPr>
+                <w:sz w:val="24"/>
+                <w:szCs w:val="24"/>
+              </w:rPr>
+              <w:t>.div.c00-pilot</w:t>
+            </w:r>
+          </w:p>
+          <w:p>
+            <w:pPr>
+              <w:rPr>
+                <w:sz w:val="24"/>
+                <w:szCs w:val="24"/>
+              </w:rPr>
+            </w:pPr>
+            <w:r>
+              <w:rPr>
+                <w:sz w:val="24"/>
+                <w:szCs w:val="24"/>
+              </w:rPr>
+              <w:t>getElementByTag(“</w:t>
+            </w:r>
+            <w:r>
+              <w:rPr>
+                <w:sz w:val="24"/>
+                <w:szCs w:val="24"/>
+              </w:rPr>
+              <w:t>ul</w:t>
+            </w:r>
+            <w:r>
+              <w:rPr>
+                <w:sz w:val="24"/>
+                <w:szCs w:val="24"/>
+              </w:rPr>
+              <w:t>”);</w:t>
+            </w:r>
+          </w:p>
           <w:p>
             <w:pPr>
               <w:rPr>
@@ -2354,8 +2606,6 @@
               </w:rPr>
               <w:t>element_list*</w:t>
             </w:r>
-            <w:bookmarkStart w:id="0" w:name="_GoBack"/>
-            <w:bookmarkEnd w:id="0"/>
             <w:r>
               <w:rPr>
                 <w:sz w:val="24"/>
@@ -2384,6 +2634,64 @@
           <w:tcPr>
             <w:tcW w:w="1700" w:type="dxa"/>
           </w:tcPr>
+          <w:p>
+            <w:pPr>
+              <w:rPr>
+                <w:sz w:val="24"/>
+                <w:szCs w:val="24"/>
+              </w:rPr>
+            </w:pPr>
+            <w:r>
+              <w:rPr>
+                <w:sz w:val="24"/>
+                <w:szCs w:val="24"/>
+              </w:rPr>
+              <w:t>div.gd23-pilot</w:t>
+            </w:r>
+            <w:r>
+              <w:rPr>
+                <w:sz w:val="24"/>
+                <w:szCs w:val="24"/>
+              </w:rPr>
+              <w:t>.div.gd-right</w:t>
+            </w:r>
+            <w:r>
+              <w:rPr>
+                <w:sz w:val="24"/>
+                <w:szCs w:val="24"/>
+              </w:rPr>
+              <w:t>.div.c00-pilot</w:t>
+            </w:r>
+          </w:p>
+          <w:p>
+            <w:pPr>
+              <w:rPr>
+                <w:sz w:val="24"/>
+                <w:szCs w:val="24"/>
+              </w:rPr>
+            </w:pPr>
+            <w:r>
+              <w:rPr>
+                <w:sz w:val="24"/>
+                <w:szCs w:val="24"/>
+              </w:rPr>
+              <w:t>getElementByTag(“</w:t>
+            </w:r>
+            <w:r>
+              <w:rPr>
+                <w:sz w:val="24"/>
+                <w:szCs w:val="24"/>
+              </w:rPr>
+              <w:t>ul</w:t>
+            </w:r>
+            <w:r>
+              <w:rPr>
+                <w:sz w:val="24"/>
+                <w:szCs w:val="24"/>
+              </w:rPr>
+              <w:t>”);</w:t>
+            </w:r>
+          </w:p>
           <w:p>
             <w:pPr>
               <w:rPr>
@@ -2408,7 +2716,7 @@
 </file>
 
 <file path=word/styles.xml><?xml version="1.0" encoding="utf-8"?>
-<w:styles xmlns:mc="http://schemas.openxmlformats.org/markup-compatibility/2006" xmlns:r="http://schemas.openxmlformats.org/officeDocument/2006/relationships" xmlns:w="http://schemas.openxmlformats.org/wordprocessingml/2006/main" xmlns:w14="http://schemas.microsoft.com/office/word/2010/wordml" mc:Ignorable="w14">
+<w:styles xmlns:mc="http://schemas.openxmlformats.org/markup-compatibility/2006" xmlns:r="http://schemas.openxmlformats.org/officeDocument/2006/relationships" xmlns:w="http://schemas.openxmlformats.org/wordprocessingml/2006/main" xmlns:w14="http://schemas.microsoft.com/office/word/2010/wordml" xmlns:w15="http://schemas.microsoft.com/office/word/2012/wordml" mc:Ignorable="w14 w15">
   <w:docDefaults>
     <w:rPrDefault>
       <w:rPr>
@@ -2424,144 +2732,378 @@
       </w:pPr>
     </w:pPrDefault>
   </w:docDefaults>
-  <w:latentStyles w:defLockedState="0" w:defUIPriority="99" w:defSemiHidden="1" w:defUnhideWhenUsed="1" w:defQFormat="0" w:count="267">
-    <w:lsdException w:name="Normal" w:semiHidden="0" w:uiPriority="0" w:unhideWhenUsed="0" w:qFormat="1"/>
-    <w:lsdException w:name="heading 1" w:semiHidden="0" w:uiPriority="9" w:unhideWhenUsed="0" w:qFormat="1"/>
-    <w:lsdException w:name="heading 2" w:uiPriority="9" w:qFormat="1"/>
-    <w:lsdException w:name="heading 3" w:uiPriority="9" w:qFormat="1"/>
-    <w:lsdException w:name="heading 4" w:uiPriority="9" w:qFormat="1"/>
-    <w:lsdException w:name="heading 5" w:uiPriority="9" w:qFormat="1"/>
-    <w:lsdException w:name="heading 6" w:uiPriority="9" w:qFormat="1"/>
-    <w:lsdException w:name="heading 7" w:uiPriority="9" w:qFormat="1"/>
-    <w:lsdException w:name="heading 8" w:uiPriority="9" w:qFormat="1"/>
-    <w:lsdException w:name="heading 9" w:uiPriority="9" w:qFormat="1"/>
-    <w:lsdException w:name="toc 1" w:uiPriority="39"/>
-    <w:lsdException w:name="toc 2" w:uiPriority="39"/>
-    <w:lsdException w:name="toc 3" w:uiPriority="39"/>
-    <w:lsdException w:name="toc 4" w:uiPriority="39"/>
-    <w:lsdException w:name="toc 5" w:uiPriority="39"/>
-    <w:lsdException w:name="toc 6" w:uiPriority="39"/>
-    <w:lsdException w:name="toc 7" w:uiPriority="39"/>
-    <w:lsdException w:name="toc 8" w:uiPriority="39"/>
-    <w:lsdException w:name="toc 9" w:uiPriority="39"/>
-    <w:lsdException w:name="caption" w:uiPriority="35" w:qFormat="1"/>
-    <w:lsdException w:name="Title" w:semiHidden="0" w:uiPriority="10" w:unhideWhenUsed="0" w:qFormat="1"/>
-    <w:lsdException w:name="Default Paragraph Font" w:uiPriority="1"/>
-    <w:lsdException w:name="Subtitle" w:semiHidden="0" w:uiPriority="11" w:unhideWhenUsed="0" w:qFormat="1"/>
-    <w:lsdException w:name="Strong" w:semiHidden="0" w:uiPriority="22" w:unhideWhenUsed="0" w:qFormat="1"/>
-    <w:lsdException w:name="Emphasis" w:semiHidden="0" w:uiPriority="20" w:unhideWhenUsed="0" w:qFormat="1"/>
-    <w:lsdException w:name="Table Grid" w:semiHidden="0" w:uiPriority="59" w:unhideWhenUsed="0"/>
-    <w:lsdException w:name="Placeholder Text" w:unhideWhenUsed="0"/>
-    <w:lsdException w:name="No Spacing" w:semiHidden="0" w:uiPriority="1" w:unhideWhenUsed="0" w:qFormat="1"/>
-    <w:lsdException w:name="Light Shading" w:semiHidden="0" w:uiPriority="60" w:unhideWhenUsed="0"/>
-    <w:lsdException w:name="Light List" w:semiHidden="0" w:uiPriority="61" w:unhideWhenUsed="0"/>
-    <w:lsdException w:name="Light Grid" w:semiHidden="0" w:uiPriority="62" w:unhideWhenUsed="0"/>
-    <w:lsdException w:name="Medium Shading 1" w:semiHidden="0" w:uiPriority="63" w:unhideWhenUsed="0"/>
-    <w:lsdException w:name="Medium Shading 2" w:semiHidden="0" w:uiPriority="64" w:unhideWhenUsed="0"/>
-    <w:lsdException w:name="Medium List 1" w:semiHidden="0" w:uiPriority="65" w:unhideWhenUsed="0"/>
-    <w:lsdException w:name="Medium List 2" w:semiHidden="0" w:uiPriority="66" w:unhideWhenUsed="0"/>
-    <w:lsdException w:name="Medium Grid 1" w:semiHidden="0" w:uiPriority="67" w:unhideWhenUsed="0"/>
-    <w:lsdException w:name="Medium Grid 2" w:semiHidden="0" w:uiPriority="68" w:unhideWhenUsed="0"/>
-    <w:lsdException w:name="Medium Grid 3" w:semiHidden="0" w:uiPriority="69" w:unhideWhenUsed="0"/>
-    <w:lsdException w:name="Dark List" w:semiHidden="0" w:uiPriority="70" w:unhideWhenUsed="0"/>
-    <w:lsdException w:name="Colorful Shading" w:semiHidden="0" w:uiPriority="71" w:unhideWhenUsed="0"/>
-    <w:lsdException w:name="Colorful List" w:semiHidden="0" w:uiPriority="72" w:unhideWhenUsed="0"/>
-    <w:lsdException w:name="Colorful Grid" w:semiHidden="0" w:uiPriority="73" w:unhideWhenUsed="0"/>
-    <w:lsdException w:name="Light Shading Accent 1" w:semiHidden="0" w:uiPriority="60" w:unhideWhenUsed="0"/>
-    <w:lsdException w:name="Light List Accent 1" w:semiHidden="0" w:uiPriority="61" w:unhideWhenUsed="0"/>
-    <w:lsdException w:name="Light Grid Accent 1" w:semiHidden="0" w:uiPriority="62" w:unhideWhenUsed="0"/>
-    <w:lsdException w:name="Medium Shading 1 Accent 1" w:semiHidden="0" w:uiPriority="63" w:unhideWhenUsed="0"/>
-    <w:lsdException w:name="Medium Shading 2 Accent 1" w:semiHidden="0" w:uiPriority="64" w:unhideWhenUsed="0"/>
-    <w:lsdException w:name="Medium List 1 Accent 1" w:semiHidden="0" w:uiPriority="65" w:unhideWhenUsed="0"/>
-    <w:lsdException w:name="Revision" w:unhideWhenUsed="0"/>
-    <w:lsdException w:name="List Paragraph" w:semiHidden="0" w:uiPriority="34" w:unhideWhenUsed="0" w:qFormat="1"/>
-    <w:lsdException w:name="Quote" w:semiHidden="0" w:uiPriority="29" w:unhideWhenUsed="0" w:qFormat="1"/>
-    <w:lsdException w:name="Intense Quote" w:semiHidden="0" w:uiPriority="30" w:unhideWhenUsed="0" w:qFormat="1"/>
-    <w:lsdException w:name="Medium List 2 Accent 1" w:semiHidden="0" w:uiPriority="66" w:unhideWhenUsed="0"/>
-    <w:lsdException w:name="Medium Grid 1 Accent 1" w:semiHidden="0" w:uiPriority="67" w:unhideWhenUsed="0"/>
-    <w:lsdException w:name="Medium Grid 2 Accent 1" w:semiHidden="0" w:uiPriority="68" w:unhideWhenUsed="0"/>
-    <w:lsdException w:name="Medium Grid 3 Accent 1" w:semiHidden="0" w:uiPriority="69" w:unhideWhenUsed="0"/>
-    <w:lsdException w:name="Dark List Accent 1" w:semiHidden="0" w:uiPriority="70" w:unhideWhenUsed="0"/>
-    <w:lsdException w:name="Colorful Shading Accent 1" w:semiHidden="0" w:uiPriority="71" w:unhideWhenUsed="0"/>
-    <w:lsdException w:name="Colorful List Accent 1" w:semiHidden="0" w:uiPriority="72" w:unhideWhenUsed="0"/>
-    <w:lsdException w:name="Colorful Grid Accent 1" w:semiHidden="0" w:uiPriority="73" w:unhideWhenUsed="0"/>
-    <w:lsdException w:name="Light Shading Accent 2" w:semiHidden="0" w:uiPriority="60" w:unhideWhenUsed="0"/>
-    <w:lsdException w:name="Light List Accent 2" w:semiHidden="0" w:uiPriority="61" w:unhideWhenUsed="0"/>
-    <w:lsdException w:name="Light Grid Accent 2" w:semiHidden="0" w:uiPriority="62" w:unhideWhenUsed="0"/>
-    <w:lsdException w:name="Medium Shading 1 Accent 2" w:semiHidden="0" w:uiPriority="63" w:unhideWhenUsed="0"/>
-    <w:lsdException w:name="Medium Shading 2 Accent 2" w:semiHidden="0" w:uiPriority="64" w:unhideWhenUsed="0"/>
-    <w:lsdException w:name="Medium List 1 Accent 2" w:semiHidden="0" w:uiPriority="65" w:unhideWhenUsed="0"/>
-    <w:lsdException w:name="Medium List 2 Accent 2" w:semiHidden="0" w:uiPriority="66" w:unhideWhenUsed="0"/>
-    <w:lsdException w:name="Medium Grid 1 Accent 2" w:semiHidden="0" w:uiPriority="67" w:unhideWhenUsed="0"/>
-    <w:lsdException w:name="Medium Grid 2 Accent 2" w:semiHidden="0" w:uiPriority="68" w:unhideWhenUsed="0"/>
-    <w:lsdException w:name="Medium Grid 3 Accent 2" w:semiHidden="0" w:uiPriority="69" w:unhideWhenUsed="0"/>
-    <w:lsdException w:name="Dark List Accent 2" w:semiHidden="0" w:uiPriority="70" w:unhideWhenUsed="0"/>
-    <w:lsdException w:name="Colorful Shading Accent 2" w:semiHidden="0" w:uiPriority="71" w:unhideWhenUsed="0"/>
-    <w:lsdException w:name="Colorful List Accent 2" w:semiHidden="0" w:uiPriority="72" w:unhideWhenUsed="0"/>
-    <w:lsdException w:name="Colorful Grid Accent 2" w:semiHidden="0" w:uiPriority="73" w:unhideWhenUsed="0"/>
-    <w:lsdException w:name="Light Shading Accent 3" w:semiHidden="0" w:uiPriority="60" w:unhideWhenUsed="0"/>
-    <w:lsdException w:name="Light List Accent 3" w:semiHidden="0" w:uiPriority="61" w:unhideWhenUsed="0"/>
-    <w:lsdException w:name="Light Grid Accent 3" w:semiHidden="0" w:uiPriority="62" w:unhideWhenUsed="0"/>
-    <w:lsdException w:name="Medium Shading 1 Accent 3" w:semiHidden="0" w:uiPriority="63" w:unhideWhenUsed="0"/>
-    <w:lsdException w:name="Medium Shading 2 Accent 3" w:semiHidden="0" w:uiPriority="64" w:unhideWhenUsed="0"/>
-    <w:lsdException w:name="Medium List 1 Accent 3" w:semiHidden="0" w:uiPriority="65" w:unhideWhenUsed="0"/>
-    <w:lsdException w:name="Medium List 2 Accent 3" w:semiHidden="0" w:uiPriority="66" w:unhideWhenUsed="0"/>
-    <w:lsdException w:name="Medium Grid 1 Accent 3" w:semiHidden="0" w:uiPriority="67" w:unhideWhenUsed="0"/>
-    <w:lsdException w:name="Medium Grid 2 Accent 3" w:semiHidden="0" w:uiPriority="68" w:unhideWhenUsed="0"/>
-    <w:lsdException w:name="Medium Grid 3 Accent 3" w:semiHidden="0" w:uiPriority="69" w:unhideWhenUsed="0"/>
-    <w:lsdException w:name="Dark List Accent 3" w:semiHidden="0" w:uiPriority="70" w:unhideWhenUsed="0"/>
-    <w:lsdException w:name="Colorful Shading Accent 3" w:semiHidden="0" w:uiPriority="71" w:unhideWhenUsed="0"/>
-    <w:lsdException w:name="Colorful List Accent 3" w:semiHidden="0" w:uiPriority="72" w:unhideWhenUsed="0"/>
-    <w:lsdException w:name="Colorful Grid Accent 3" w:semiHidden="0" w:uiPriority="73" w:unhideWhenUsed="0"/>
-    <w:lsdException w:name="Light Shading Accent 4" w:semiHidden="0" w:uiPriority="60" w:unhideWhenUsed="0"/>
-    <w:lsdException w:name="Light List Accent 4" w:semiHidden="0" w:uiPriority="61" w:unhideWhenUsed="0"/>
-    <w:lsdException w:name="Light Grid Accent 4" w:semiHidden="0" w:uiPriority="62" w:unhideWhenUsed="0"/>
-    <w:lsdException w:name="Medium Shading 1 Accent 4" w:semiHidden="0" w:uiPriority="63" w:unhideWhenUsed="0"/>
-    <w:lsdException w:name="Medium Shading 2 Accent 4" w:semiHidden="0" w:uiPriority="64" w:unhideWhenUsed="0"/>
-    <w:lsdException w:name="Medium List 1 Accent 4" w:semiHidden="0" w:uiPriority="65" w:unhideWhenUsed="0"/>
-    <w:lsdException w:name="Medium List 2 Accent 4" w:semiHidden="0" w:uiPriority="66" w:unhideWhenUsed="0"/>
-    <w:lsdException w:name="Medium Grid 1 Accent 4" w:semiHidden="0" w:uiPriority="67" w:unhideWhenUsed="0"/>
-    <w:lsdException w:name="Medium Grid 2 Accent 4" w:semiHidden="0" w:uiPriority="68" w:unhideWhenUsed="0"/>
-    <w:lsdException w:name="Medium Grid 3 Accent 4" w:semiHidden="0" w:uiPriority="69" w:unhideWhenUsed="0"/>
-    <w:lsdException w:name="Dark List Accent 4" w:semiHidden="0" w:uiPriority="70" w:unhideWhenUsed="0"/>
-    <w:lsdException w:name="Colorful Shading Accent 4" w:semiHidden="0" w:uiPriority="71" w:unhideWhenUsed="0"/>
-    <w:lsdException w:name="Colorful List Accent 4" w:semiHidden="0" w:uiPriority="72" w:unhideWhenUsed="0"/>
-    <w:lsdException w:name="Colorful Grid Accent 4" w:semiHidden="0" w:uiPriority="73" w:unhideWhenUsed="0"/>
-    <w:lsdException w:name="Light Shading Accent 5" w:semiHidden="0" w:uiPriority="60" w:unhideWhenUsed="0"/>
-    <w:lsdException w:name="Light List Accent 5" w:semiHidden="0" w:uiPriority="61" w:unhideWhenUsed="0"/>
-    <w:lsdException w:name="Light Grid Accent 5" w:semiHidden="0" w:uiPriority="62" w:unhideWhenUsed="0"/>
-    <w:lsdException w:name="Medium Shading 1 Accent 5" w:semiHidden="0" w:uiPriority="63" w:unhideWhenUsed="0"/>
-    <w:lsdException w:name="Medium Shading 2 Accent 5" w:semiHidden="0" w:uiPriority="64" w:unhideWhenUsed="0"/>
-    <w:lsdException w:name="Medium List 1 Accent 5" w:semiHidden="0" w:uiPriority="65" w:unhideWhenUsed="0"/>
-    <w:lsdException w:name="Medium List 2 Accent 5" w:semiHidden="0" w:uiPriority="66" w:unhideWhenUsed="0"/>
-    <w:lsdException w:name="Medium Grid 1 Accent 5" w:semiHidden="0" w:uiPriority="67" w:unhideWhenUsed="0"/>
-    <w:lsdException w:name="Medium Grid 2 Accent 5" w:semiHidden="0" w:uiPriority="68" w:unhideWhenUsed="0"/>
-    <w:lsdException w:name="Medium Grid 3 Accent 5" w:semiHidden="0" w:uiPriority="69" w:unhideWhenUsed="0"/>
-    <w:lsdException w:name="Dark List Accent 5" w:semiHidden="0" w:uiPriority="70" w:unhideWhenUsed="0"/>
-    <w:lsdException w:name="Colorful Shading Accent 5" w:semiHidden="0" w:uiPriority="71" w:unhideWhenUsed="0"/>
-    <w:lsdException w:name="Colorful List Accent 5" w:semiHidden="0" w:uiPriority="72" w:unhideWhenUsed="0"/>
-    <w:lsdException w:name="Colorful Grid Accent 5" w:semiHidden="0" w:uiPriority="73" w:unhideWhenUsed="0"/>
-    <w:lsdException w:name="Light Shading Accent 6" w:semiHidden="0" w:uiPriority="60" w:unhideWhenUsed="0"/>
-    <w:lsdException w:name="Light List Accent 6" w:semiHidden="0" w:uiPriority="61" w:unhideWhenUsed="0"/>
-    <w:lsdException w:name="Light Grid Accent 6" w:semiHidden="0" w:uiPriority="62" w:unhideWhenUsed="0"/>
-    <w:lsdException w:name="Medium Shading 1 Accent 6" w:semiHidden="0" w:uiPriority="63" w:unhideWhenUsed="0"/>
-    <w:lsdException w:name="Medium Shading 2 Accent 6" w:semiHidden="0" w:uiPriority="64" w:unhideWhenUsed="0"/>
-    <w:lsdException w:name="Medium List 1 Accent 6" w:semiHidden="0" w:uiPriority="65" w:unhideWhenUsed="0"/>
-    <w:lsdException w:name="Medium List 2 Accent 6" w:semiHidden="0" w:uiPriority="66" w:unhideWhenUsed="0"/>
-    <w:lsdException w:name="Medium Grid 1 Accent 6" w:semiHidden="0" w:uiPriority="67" w:unhideWhenUsed="0"/>
-    <w:lsdException w:name="Medium Grid 2 Accent 6" w:semiHidden="0" w:uiPriority="68" w:unhideWhenUsed="0"/>
-    <w:lsdException w:name="Medium Grid 3 Accent 6" w:semiHidden="0" w:uiPriority="69" w:unhideWhenUsed="0"/>
-    <w:lsdException w:name="Dark List Accent 6" w:semiHidden="0" w:uiPriority="70" w:unhideWhenUsed="0"/>
-    <w:lsdException w:name="Colorful Shading Accent 6" w:semiHidden="0" w:uiPriority="71" w:unhideWhenUsed="0"/>
-    <w:lsdException w:name="Colorful List Accent 6" w:semiHidden="0" w:uiPriority="72" w:unhideWhenUsed="0"/>
-    <w:lsdException w:name="Colorful Grid Accent 6" w:semiHidden="0" w:uiPriority="73" w:unhideWhenUsed="0"/>
-    <w:lsdException w:name="Subtle Emphasis" w:semiHidden="0" w:uiPriority="19" w:unhideWhenUsed="0" w:qFormat="1"/>
-    <w:lsdException w:name="Intense Emphasis" w:semiHidden="0" w:uiPriority="21" w:unhideWhenUsed="0" w:qFormat="1"/>
-    <w:lsdException w:name="Subtle Reference" w:semiHidden="0" w:uiPriority="31" w:unhideWhenUsed="0" w:qFormat="1"/>
-    <w:lsdException w:name="Intense Reference" w:semiHidden="0" w:uiPriority="32" w:unhideWhenUsed="0" w:qFormat="1"/>
-    <w:lsdException w:name="Book Title" w:semiHidden="0" w:uiPriority="33" w:unhideWhenUsed="0" w:qFormat="1"/>
-    <w:lsdException w:name="Bibliography" w:uiPriority="37"/>
-    <w:lsdException w:name="TOC Heading" w:uiPriority="39" w:qFormat="1"/>
+  <w:latentStyles w:defLockedState="0" w:defUIPriority="99" w:defSemiHidden="0" w:defUnhideWhenUsed="0" w:defQFormat="0" w:count="371">
+    <w:lsdException w:name="Normal" w:uiPriority="0" w:qFormat="1"/>
+    <w:lsdException w:name="heading 1" w:uiPriority="9" w:qFormat="1"/>
+    <w:lsdException w:name="heading 2" w:semiHidden="1" w:uiPriority="9" w:unhideWhenUsed="1" w:qFormat="1"/>
+    <w:lsdException w:name="heading 3" w:semiHidden="1" w:uiPriority="9" w:unhideWhenUsed="1" w:qFormat="1"/>
+    <w:lsdException w:name="heading 4" w:semiHidden="1" w:uiPriority="9" w:unhideWhenUsed="1" w:qFormat="1"/>
+    <w:lsdException w:name="heading 5" w:semiHidden="1" w:uiPriority="9" w:unhideWhenUsed="1" w:qFormat="1"/>
+    <w:lsdException w:name="heading 6" w:semiHidden="1" w:uiPriority="9" w:unhideWhenUsed="1" w:qFormat="1"/>
+    <w:lsdException w:name="heading 7" w:semiHidden="1" w:uiPriority="9" w:unhideWhenUsed="1" w:qFormat="1"/>
+    <w:lsdException w:name="heading 8" w:semiHidden="1" w:uiPriority="9" w:unhideWhenUsed="1" w:qFormat="1"/>
+    <w:lsdException w:name="heading 9" w:semiHidden="1" w:uiPriority="9" w:unhideWhenUsed="1" w:qFormat="1"/>
+    <w:lsdException w:name="index 1" w:semiHidden="1" w:unhideWhenUsed="1"/>
+    <w:lsdException w:name="index 2" w:semiHidden="1" w:unhideWhenUsed="1"/>
+    <w:lsdException w:name="index 3" w:semiHidden="1" w:unhideWhenUsed="1"/>
+    <w:lsdException w:name="index 4" w:semiHidden="1" w:unhideWhenUsed="1"/>
+    <w:lsdException w:name="index 5" w:semiHidden="1" w:unhideWhenUsed="1"/>
+    <w:lsdException w:name="index 6" w:semiHidden="1" w:unhideWhenUsed="1"/>
+    <w:lsdException w:name="index 7" w:semiHidden="1" w:unhideWhenUsed="1"/>
+    <w:lsdException w:name="index 8" w:semiHidden="1" w:unhideWhenUsed="1"/>
+    <w:lsdException w:name="index 9" w:semiHidden="1" w:unhideWhenUsed="1"/>
+    <w:lsdException w:name="toc 1" w:semiHidden="1" w:uiPriority="39" w:unhideWhenUsed="1"/>
+    <w:lsdException w:name="toc 2" w:semiHidden="1" w:uiPriority="39" w:unhideWhenUsed="1"/>
+    <w:lsdException w:name="toc 3" w:semiHidden="1" w:uiPriority="39" w:unhideWhenUsed="1"/>
+    <w:lsdException w:name="toc 4" w:semiHidden="1" w:uiPriority="39" w:unhideWhenUsed="1"/>
+    <w:lsdException w:name="toc 5" w:semiHidden="1" w:uiPriority="39" w:unhideWhenUsed="1"/>
+    <w:lsdException w:name="toc 6" w:semiHidden="1" w:uiPriority="39" w:unhideWhenUsed="1"/>
+    <w:lsdException w:name="toc 7" w:semiHidden="1" w:uiPriority="39" w:unhideWhenUsed="1"/>
+    <w:lsdException w:name="toc 8" w:semiHidden="1" w:uiPriority="39" w:unhideWhenUsed="1"/>
+    <w:lsdException w:name="toc 9" w:semiHidden="1" w:uiPriority="39" w:unhideWhenUsed="1"/>
+    <w:lsdException w:name="Normal Indent" w:semiHidden="1" w:unhideWhenUsed="1"/>
+    <w:lsdException w:name="footnote text" w:semiHidden="1" w:unhideWhenUsed="1"/>
+    <w:lsdException w:name="annotation text" w:semiHidden="1" w:unhideWhenUsed="1"/>
+    <w:lsdException w:name="header" w:semiHidden="1" w:unhideWhenUsed="1"/>
+    <w:lsdException w:name="footer" w:semiHidden="1" w:unhideWhenUsed="1"/>
+    <w:lsdException w:name="index heading" w:semiHidden="1" w:unhideWhenUsed="1"/>
+    <w:lsdException w:name="caption" w:semiHidden="1" w:uiPriority="35" w:unhideWhenUsed="1" w:qFormat="1"/>
+    <w:lsdException w:name="table of figures" w:semiHidden="1" w:unhideWhenUsed="1"/>
+    <w:lsdException w:name="envelope address" w:semiHidden="1" w:unhideWhenUsed="1"/>
+    <w:lsdException w:name="envelope return" w:semiHidden="1" w:unhideWhenUsed="1"/>
+    <w:lsdException w:name="footnote reference" w:semiHidden="1" w:unhideWhenUsed="1"/>
+    <w:lsdException w:name="annotation reference" w:semiHidden="1" w:unhideWhenUsed="1"/>
+    <w:lsdException w:name="line number" w:semiHidden="1" w:unhideWhenUsed="1"/>
+    <w:lsdException w:name="page number" w:semiHidden="1" w:unhideWhenUsed="1"/>
+    <w:lsdException w:name="endnote reference" w:semiHidden="1" w:unhideWhenUsed="1"/>
+    <w:lsdException w:name="endnote text" w:semiHidden="1" w:unhideWhenUsed="1"/>
+    <w:lsdException w:name="table of authorities" w:semiHidden="1" w:unhideWhenUsed="1"/>
+    <w:lsdException w:name="macro" w:semiHidden="1" w:unhideWhenUsed="1"/>
+    <w:lsdException w:name="toa heading" w:semiHidden="1" w:unhideWhenUsed="1"/>
+    <w:lsdException w:name="List" w:semiHidden="1" w:unhideWhenUsed="1"/>
+    <w:lsdException w:name="List Bullet" w:semiHidden="1" w:unhideWhenUsed="1"/>
+    <w:lsdException w:name="List Number" w:semiHidden="1" w:unhideWhenUsed="1"/>
+    <w:lsdException w:name="List 2" w:semiHidden="1" w:unhideWhenUsed="1"/>
+    <w:lsdException w:name="List 3" w:semiHidden="1" w:unhideWhenUsed="1"/>
+    <w:lsdException w:name="List 4" w:semiHidden="1" w:unhideWhenUsed="1"/>
+    <w:lsdException w:name="List 5" w:semiHidden="1" w:unhideWhenUsed="1"/>
+    <w:lsdException w:name="List Bullet 2" w:semiHidden="1" w:unhideWhenUsed="1"/>
+    <w:lsdException w:name="List Bullet 3" w:semiHidden="1" w:unhideWhenUsed="1"/>
+    <w:lsdException w:name="List Bullet 4" w:semiHidden="1" w:unhideWhenUsed="1"/>
+    <w:lsdException w:name="List Bullet 5" w:semiHidden="1" w:unhideWhenUsed="1"/>
+    <w:lsdException w:name="List Number 2" w:semiHidden="1" w:unhideWhenUsed="1"/>
+    <w:lsdException w:name="List Number 3" w:semiHidden="1" w:unhideWhenUsed="1"/>
+    <w:lsdException w:name="List Number 4" w:semiHidden="1" w:unhideWhenUsed="1"/>
+    <w:lsdException w:name="List Number 5" w:semiHidden="1" w:unhideWhenUsed="1"/>
+    <w:lsdException w:name="Title" w:uiPriority="10" w:qFormat="1"/>
+    <w:lsdException w:name="Closing" w:semiHidden="1" w:unhideWhenUsed="1"/>
+    <w:lsdException w:name="Signature" w:semiHidden="1" w:unhideWhenUsed="1"/>
+    <w:lsdException w:name="Default Paragraph Font" w:semiHidden="1" w:uiPriority="1" w:unhideWhenUsed="1"/>
+    <w:lsdException w:name="Body Text" w:semiHidden="1" w:unhideWhenUsed="1"/>
+    <w:lsdException w:name="Body Text Indent" w:semiHidden="1" w:unhideWhenUsed="1"/>
+    <w:lsdException w:name="List Continue" w:semiHidden="1" w:unhideWhenUsed="1"/>
+    <w:lsdException w:name="List Continue 2" w:semiHidden="1" w:unhideWhenUsed="1"/>
+    <w:lsdException w:name="List Continue 3" w:semiHidden="1" w:unhideWhenUsed="1"/>
+    <w:lsdException w:name="List Continue 4" w:semiHidden="1" w:unhideWhenUsed="1"/>
+    <w:lsdException w:name="List Continue 5" w:semiHidden="1" w:unhideWhenUsed="1"/>
+    <w:lsdException w:name="Message Header" w:semiHidden="1" w:unhideWhenUsed="1"/>
+    <w:lsdException w:name="Subtitle" w:uiPriority="11" w:qFormat="1"/>
+    <w:lsdException w:name="Salutation" w:semiHidden="1" w:unhideWhenUsed="1"/>
+    <w:lsdException w:name="Date" w:semiHidden="1" w:unhideWhenUsed="1"/>
+    <w:lsdException w:name="Body Text First Indent" w:semiHidden="1" w:unhideWhenUsed="1"/>
+    <w:lsdException w:name="Body Text First Indent 2" w:semiHidden="1" w:unhideWhenUsed="1"/>
+    <w:lsdException w:name="Note Heading" w:semiHidden="1" w:unhideWhenUsed="1"/>
+    <w:lsdException w:name="Body Text 2" w:semiHidden="1" w:unhideWhenUsed="1"/>
+    <w:lsdException w:name="Body Text 3" w:semiHidden="1" w:unhideWhenUsed="1"/>
+    <w:lsdException w:name="Body Text Indent 2" w:semiHidden="1" w:unhideWhenUsed="1"/>
+    <w:lsdException w:name="Body Text Indent 3" w:semiHidden="1" w:unhideWhenUsed="1"/>
+    <w:lsdException w:name="Block Text" w:semiHidden="1" w:unhideWhenUsed="1"/>
+    <w:lsdException w:name="Hyperlink" w:semiHidden="1" w:unhideWhenUsed="1"/>
+    <w:lsdException w:name="FollowedHyperlink" w:semiHidden="1" w:unhideWhenUsed="1"/>
+    <w:lsdException w:name="Strong" w:uiPriority="22" w:qFormat="1"/>
+    <w:lsdException w:name="Emphasis" w:uiPriority="20" w:qFormat="1"/>
+    <w:lsdException w:name="Document Map" w:semiHidden="1" w:unhideWhenUsed="1"/>
+    <w:lsdException w:name="Plain Text" w:semiHidden="1" w:unhideWhenUsed="1"/>
+    <w:lsdException w:name="E-mail Signature" w:semiHidden="1" w:unhideWhenUsed="1"/>
+    <w:lsdException w:name="HTML Top of Form" w:semiHidden="1" w:unhideWhenUsed="1"/>
+    <w:lsdException w:name="HTML Bottom of Form" w:semiHidden="1" w:unhideWhenUsed="1"/>
+    <w:lsdException w:name="Normal (Web)" w:semiHidden="1" w:unhideWhenUsed="1"/>
+    <w:lsdException w:name="HTML Acronym" w:semiHidden="1" w:unhideWhenUsed="1"/>
+    <w:lsdException w:name="HTML Address" w:semiHidden="1" w:unhideWhenUsed="1"/>
+    <w:lsdException w:name="HTML Cite" w:semiHidden="1" w:unhideWhenUsed="1"/>
+    <w:lsdException w:name="HTML Code" w:semiHidden="1" w:unhideWhenUsed="1"/>
+    <w:lsdException w:name="HTML Definition" w:semiHidden="1" w:unhideWhenUsed="1"/>
+    <w:lsdException w:name="HTML Keyboard" w:semiHidden="1" w:unhideWhenUsed="1"/>
+    <w:lsdException w:name="HTML Preformatted" w:semiHidden="1" w:unhideWhenUsed="1"/>
+    <w:lsdException w:name="HTML Sample" w:semiHidden="1" w:unhideWhenUsed="1"/>
+    <w:lsdException w:name="HTML Typewriter" w:semiHidden="1" w:unhideWhenUsed="1"/>
+    <w:lsdException w:name="HTML Variable" w:semiHidden="1" w:unhideWhenUsed="1"/>
+    <w:lsdException w:name="Normal Table" w:semiHidden="1" w:unhideWhenUsed="1"/>
+    <w:lsdException w:name="annotation subject" w:semiHidden="1" w:unhideWhenUsed="1"/>
+    <w:lsdException w:name="No List" w:semiHidden="1" w:unhideWhenUsed="1"/>
+    <w:lsdException w:name="Outline List 1" w:semiHidden="1" w:unhideWhenUsed="1"/>
+    <w:lsdException w:name="Outline List 2" w:semiHidden="1" w:unhideWhenUsed="1"/>
+    <w:lsdException w:name="Outline List 3" w:semiHidden="1" w:unhideWhenUsed="1"/>
+    <w:lsdException w:name="Table Simple 1" w:semiHidden="1" w:unhideWhenUsed="1"/>
+    <w:lsdException w:name="Table Simple 2" w:semiHidden="1" w:unhideWhenUsed="1"/>
+    <w:lsdException w:name="Table Simple 3" w:semiHidden="1" w:unhideWhenUsed="1"/>
+    <w:lsdException w:name="Table Classic 1" w:semiHidden="1" w:unhideWhenUsed="1"/>
+    <w:lsdException w:name="Table Classic 2" w:semiHidden="1" w:unhideWhenUsed="1"/>
+    <w:lsdException w:name="Table Classic 3" w:semiHidden="1" w:unhideWhenUsed="1"/>
+    <w:lsdException w:name="Table Classic 4" w:semiHidden="1" w:unhideWhenUsed="1"/>
+    <w:lsdException w:name="Table Colorful 1" w:semiHidden="1" w:unhideWhenUsed="1"/>
+    <w:lsdException w:name="Table Colorful 2" w:semiHidden="1" w:unhideWhenUsed="1"/>
+    <w:lsdException w:name="Table Colorful 3" w:semiHidden="1" w:unhideWhenUsed="1"/>
+    <w:lsdException w:name="Table Columns 1" w:semiHidden="1" w:unhideWhenUsed="1"/>
+    <w:lsdException w:name="Table Columns 2" w:semiHidden="1" w:unhideWhenUsed="1"/>
+    <w:lsdException w:name="Table Columns 3" w:semiHidden="1" w:unhideWhenUsed="1"/>
+    <w:lsdException w:name="Table Columns 4" w:semiHidden="1" w:unhideWhenUsed="1"/>
+    <w:lsdException w:name="Table Columns 5" w:semiHidden="1" w:unhideWhenUsed="1"/>
+    <w:lsdException w:name="Table Grid 1" w:semiHidden="1" w:unhideWhenUsed="1"/>
+    <w:lsdException w:name="Table Grid 2" w:semiHidden="1" w:unhideWhenUsed="1"/>
+    <w:lsdException w:name="Table Grid 3" w:semiHidden="1" w:unhideWhenUsed="1"/>
+    <w:lsdException w:name="Table Grid 4" w:semiHidden="1" w:unhideWhenUsed="1"/>
+    <w:lsdException w:name="Table Grid 5" w:semiHidden="1" w:unhideWhenUsed="1"/>
+    <w:lsdException w:name="Table Grid 6" w:semiHidden="1" w:unhideWhenUsed="1"/>
+    <w:lsdException w:name="Table Grid 7" w:semiHidden="1" w:unhideWhenUsed="1"/>
+    <w:lsdException w:name="Table Grid 8" w:semiHidden="1" w:unhideWhenUsed="1"/>
+    <w:lsdException w:name="Table List 1" w:semiHidden="1" w:unhideWhenUsed="1"/>
+    <w:lsdException w:name="Table List 2" w:semiHidden="1" w:unhideWhenUsed="1"/>
+    <w:lsdException w:name="Table List 3" w:semiHidden="1" w:unhideWhenUsed="1"/>
+    <w:lsdException w:name="Table List 4" w:semiHidden="1" w:unhideWhenUsed="1"/>
+    <w:lsdException w:name="Table List 5" w:semiHidden="1" w:unhideWhenUsed="1"/>
+    <w:lsdException w:name="Table List 6" w:semiHidden="1" w:unhideWhenUsed="1"/>
+    <w:lsdException w:name="Table List 7" w:semiHidden="1" w:unhideWhenUsed="1"/>
+    <w:lsdException w:name="Table List 8" w:semiHidden="1" w:unhideWhenUsed="1"/>
+    <w:lsdException w:name="Table 3D effects 1" w:semiHidden="1" w:unhideWhenUsed="1"/>
+    <w:lsdException w:name="Table 3D effects 2" w:semiHidden="1" w:unhideWhenUsed="1"/>
+    <w:lsdException w:name="Table 3D effects 3" w:semiHidden="1" w:unhideWhenUsed="1"/>
+    <w:lsdException w:name="Table Contemporary" w:semiHidden="1" w:unhideWhenUsed="1"/>
+    <w:lsdException w:name="Table Elegant" w:semiHidden="1" w:unhideWhenUsed="1"/>
+    <w:lsdException w:name="Table Professional" w:semiHidden="1" w:unhideWhenUsed="1"/>
+    <w:lsdException w:name="Table Subtle 1" w:semiHidden="1" w:unhideWhenUsed="1"/>
+    <w:lsdException w:name="Table Subtle 2" w:semiHidden="1" w:unhideWhenUsed="1"/>
+    <w:lsdException w:name="Table Web 1" w:semiHidden="1" w:unhideWhenUsed="1"/>
+    <w:lsdException w:name="Table Web 2" w:semiHidden="1" w:unhideWhenUsed="1"/>
+    <w:lsdException w:name="Table Web 3" w:semiHidden="1" w:unhideWhenUsed="1"/>
+    <w:lsdException w:name="Balloon Text" w:semiHidden="1" w:unhideWhenUsed="1"/>
+    <w:lsdException w:name="Table Grid" w:uiPriority="59"/>
+    <w:lsdException w:name="Table Theme" w:semiHidden="1" w:unhideWhenUsed="1"/>
+    <w:lsdException w:name="Placeholder Text" w:semiHidden="1"/>
+    <w:lsdException w:name="No Spacing" w:uiPriority="1" w:qFormat="1"/>
+    <w:lsdException w:name="Light Shading" w:uiPriority="60"/>
+    <w:lsdException w:name="Light List" w:uiPriority="61"/>
+    <w:lsdException w:name="Light Grid" w:uiPriority="62"/>
+    <w:lsdException w:name="Medium Shading 1" w:uiPriority="63"/>
+    <w:lsdException w:name="Medium Shading 2" w:uiPriority="64"/>
+    <w:lsdException w:name="Medium List 1" w:uiPriority="65"/>
+    <w:lsdException w:name="Medium List 2" w:uiPriority="66"/>
+    <w:lsdException w:name="Medium Grid 1" w:uiPriority="67"/>
+    <w:lsdException w:name="Medium Grid 2" w:uiPriority="68"/>
+    <w:lsdException w:name="Medium Grid 3" w:uiPriority="69"/>
+    <w:lsdException w:name="Dark List" w:uiPriority="70"/>
+    <w:lsdException w:name="Colorful Shading" w:uiPriority="71"/>
+    <w:lsdException w:name="Colorful List" w:uiPriority="72"/>
+    <w:lsdException w:name="Colorful Grid" w:uiPriority="73"/>
+    <w:lsdException w:name="Light Shading Accent 1" w:uiPriority="60"/>
+    <w:lsdException w:name="Light List Accent 1" w:uiPriority="61"/>
+    <w:lsdException w:name="Light Grid Accent 1" w:uiPriority="62"/>
+    <w:lsdException w:name="Medium Shading 1 Accent 1" w:uiPriority="63"/>
+    <w:lsdException w:name="Medium Shading 2 Accent 1" w:uiPriority="64"/>
+    <w:lsdException w:name="Medium List 1 Accent 1" w:uiPriority="65"/>
+    <w:lsdException w:name="Revision" w:semiHidden="1"/>
+    <w:lsdException w:name="List Paragraph" w:uiPriority="34" w:qFormat="1"/>
+    <w:lsdException w:name="Quote" w:uiPriority="29" w:qFormat="1"/>
+    <w:lsdException w:name="Intense Quote" w:uiPriority="30" w:qFormat="1"/>
+    <w:lsdException w:name="Medium List 2 Accent 1" w:uiPriority="66"/>
+    <w:lsdException w:name="Medium Grid 1 Accent 1" w:uiPriority="67"/>
+    <w:lsdException w:name="Medium Grid 2 Accent 1" w:uiPriority="68"/>
+    <w:lsdException w:name="Medium Grid 3 Accent 1" w:uiPriority="69"/>
+    <w:lsdException w:name="Dark List Accent 1" w:uiPriority="70"/>
+    <w:lsdException w:name="Colorful Shading Accent 1" w:uiPriority="71"/>
+    <w:lsdException w:name="Colorful List Accent 1" w:uiPriority="72"/>
+    <w:lsdException w:name="Colorful Grid Accent 1" w:uiPriority="73"/>
+    <w:lsdException w:name="Light Shading Accent 2" w:uiPriority="60"/>
+    <w:lsdException w:name="Light List Accent 2" w:uiPriority="61"/>
+    <w:lsdException w:name="Light Grid Accent 2" w:uiPriority="62"/>
+    <w:lsdException w:name="Medium Shading 1 Accent 2" w:uiPriority="63"/>
+    <w:lsdException w:name="Medium Shading 2 Accent 2" w:uiPriority="64"/>
+    <w:lsdException w:name="Medium List 1 Accent 2" w:uiPriority="65"/>
+    <w:lsdException w:name="Medium List 2 Accent 2" w:uiPriority="66"/>
+    <w:lsdException w:name="Medium Grid 1 Accent 2" w:uiPriority="67"/>
+    <w:lsdException w:name="Medium Grid 2 Accent 2" w:uiPriority="68"/>
+    <w:lsdException w:name="Medium Grid 3 Accent 2" w:uiPriority="69"/>
+    <w:lsdException w:name="Dark List Accent 2" w:uiPriority="70"/>
+    <w:lsdException w:name="Colorful Shading Accent 2" w:uiPriority="71"/>
+    <w:lsdException w:name="Colorful List Accent 2" w:uiPriority="72"/>
+    <w:lsdException w:name="Colorful Grid Accent 2" w:uiPriority="73"/>
+    <w:lsdException w:name="Light Shading Accent 3" w:uiPriority="60"/>
+    <w:lsdException w:name="Light List Accent 3" w:uiPriority="61"/>
+    <w:lsdException w:name="Light Grid Accent 3" w:uiPriority="62"/>
+    <w:lsdException w:name="Medium Shading 1 Accent 3" w:uiPriority="63"/>
+    <w:lsdException w:name="Medium Shading 2 Accent 3" w:uiPriority="64"/>
+    <w:lsdException w:name="Medium List 1 Accent 3" w:uiPriority="65"/>
+    <w:lsdException w:name="Medium List 2 Accent 3" w:uiPriority="66"/>
+    <w:lsdException w:name="Medium Grid 1 Accent 3" w:uiPriority="67"/>
+    <w:lsdException w:name="Medium Grid 2 Accent 3" w:uiPriority="68"/>
+    <w:lsdException w:name="Medium Grid 3 Accent 3" w:uiPriority="69"/>
+    <w:lsdException w:name="Dark List Accent 3" w:uiPriority="70"/>
+    <w:lsdException w:name="Colorful Shading Accent 3" w:uiPriority="71"/>
+    <w:lsdException w:name="Colorful List Accent 3" w:uiPriority="72"/>
+    <w:lsdException w:name="Colorful Grid Accent 3" w:uiPriority="73"/>
+    <w:lsdException w:name="Light Shading Accent 4" w:uiPriority="60"/>
+    <w:lsdException w:name="Light List Accent 4" w:uiPriority="61"/>
+    <w:lsdException w:name="Light Grid Accent 4" w:uiPriority="62"/>
+    <w:lsdException w:name="Medium Shading 1 Accent 4" w:uiPriority="63"/>
+    <w:lsdException w:name="Medium Shading 2 Accent 4" w:uiPriority="64"/>
+    <w:lsdException w:name="Medium List 1 Accent 4" w:uiPriority="65"/>
+    <w:lsdException w:name="Medium List 2 Accent 4" w:uiPriority="66"/>
+    <w:lsdException w:name="Medium Grid 1 Accent 4" w:uiPriority="67"/>
+    <w:lsdException w:name="Medium Grid 2 Accent 4" w:uiPriority="68"/>
+    <w:lsdException w:name="Medium Grid 3 Accent 4" w:uiPriority="69"/>
+    <w:lsdException w:name="Dark List Accent 4" w:uiPriority="70"/>
+    <w:lsdException w:name="Colorful Shading Accent 4" w:uiPriority="71"/>
+    <w:lsdException w:name="Colorful List Accent 4" w:uiPriority="72"/>
+    <w:lsdException w:name="Colorful Grid Accent 4" w:uiPriority="73"/>
+    <w:lsdException w:name="Light Shading Accent 5" w:uiPriority="60"/>
+    <w:lsdException w:name="Light List Accent 5" w:uiPriority="61"/>
+    <w:lsdException w:name="Light Grid Accent 5" w:uiPriority="62"/>
+    <w:lsdException w:name="Medium Shading 1 Accent 5" w:uiPriority="63"/>
+    <w:lsdException w:name="Medium Shading 2 Accent 5" w:uiPriority="64"/>
+    <w:lsdException w:name="Medium List 1 Accent 5" w:uiPriority="65"/>
+    <w:lsdException w:name="Medium List 2 Accent 5" w:uiPriority="66"/>
+    <w:lsdException w:name="Medium Grid 1 Accent 5" w:uiPriority="67"/>
+    <w:lsdException w:name="Medium Grid 2 Accent 5" w:uiPriority="68"/>
+    <w:lsdException w:name="Medium Grid 3 Accent 5" w:uiPriority="69"/>
+    <w:lsdException w:name="Dark List Accent 5" w:uiPriority="70"/>
+    <w:lsdException w:name="Colorful Shading Accent 5" w:uiPriority="71"/>
+    <w:lsdException w:name="Colorful List Accent 5" w:uiPriority="72"/>
+    <w:lsdException w:name="Colorful Grid Accent 5" w:uiPriority="73"/>
+    <w:lsdException w:name="Light Shading Accent 6" w:uiPriority="60"/>
+    <w:lsdException w:name="Light List Accent 6" w:uiPriority="61"/>
+    <w:lsdException w:name="Light Grid Accent 6" w:uiPriority="62"/>
+    <w:lsdException w:name="Medium Shading 1 Accent 6" w:uiPriority="63"/>
+    <w:lsdException w:name="Medium Shading 2 Accent 6" w:uiPriority="64"/>
+    <w:lsdException w:name="Medium List 1 Accent 6" w:uiPriority="65"/>
+    <w:lsdException w:name="Medium List 2 Accent 6" w:uiPriority="66"/>
+    <w:lsdException w:name="Medium Grid 1 Accent 6" w:uiPriority="67"/>
+    <w:lsdException w:name="Medium Grid 2 Accent 6" w:uiPriority="68"/>
+    <w:lsdException w:name="Medium Grid 3 Accent 6" w:uiPriority="69"/>
+    <w:lsdException w:name="Dark List Accent 6" w:uiPriority="70"/>
+    <w:lsdException w:name="Colorful Shading Accent 6" w:uiPriority="71"/>
+    <w:lsdException w:name="Colorful List Accent 6" w:uiPriority="72"/>
+    <w:lsdException w:name="Colorful Grid Accent 6" w:uiPriority="73"/>
+    <w:lsdException w:name="Subtle Emphasis" w:uiPriority="19" w:qFormat="1"/>
+    <w:lsdException w:name="Intense Emphasis" w:uiPriority="21" w:qFormat="1"/>
+    <w:lsdException w:name="Subtle Reference" w:uiPriority="31" w:qFormat="1"/>
+    <w:lsdException w:name="Intense Reference" w:uiPriority="32" w:qFormat="1"/>
+    <w:lsdException w:name="Book Title" w:uiPriority="33" w:qFormat="1"/>
+    <w:lsdException w:name="Bibliography" w:semiHidden="1" w:uiPriority="37" w:unhideWhenUsed="1"/>
+    <w:lsdException w:name="TOC Heading" w:semiHidden="1" w:uiPriority="39" w:unhideWhenUsed="1" w:qFormat="1"/>
+    <w:lsdException w:name="Plain Table 1" w:uiPriority="41"/>
+    <w:lsdException w:name="Plain Table 2" w:uiPriority="42"/>
+    <w:lsdException w:name="Plain Table 3" w:uiPriority="43"/>
+    <w:lsdException w:name="Plain Table 4" w:uiPriority="44"/>
+    <w:lsdException w:name="Plain Table 5" w:uiPriority="45"/>
+    <w:lsdException w:name="Grid Table Light" w:uiPriority="40"/>
+    <w:lsdException w:name="Grid Table 1 Light" w:uiPriority="46"/>
+    <w:lsdException w:name="Grid Table 2" w:uiPriority="47"/>
+    <w:lsdException w:name="Grid Table 3" w:uiPriority="48"/>
+    <w:lsdException w:name="Grid Table 4" w:uiPriority="49"/>
+    <w:lsdException w:name="Grid Table 5 Dark" w:uiPriority="50"/>
+    <w:lsdException w:name="Grid Table 6 Colorful" w:uiPriority="51"/>
+    <w:lsdException w:name="Grid Table 7 Colorful" w:uiPriority="52"/>
+    <w:lsdException w:name="Grid Table 1 Light Accent 1" w:uiPriority="46"/>
+    <w:lsdException w:name="Grid Table 2 Accent 1" w:uiPriority="47"/>
+    <w:lsdException w:name="Grid Table 3 Accent 1" w:uiPriority="48"/>
+    <w:lsdException w:name="Grid Table 4 Accent 1" w:uiPriority="49"/>
+    <w:lsdException w:name="Grid Table 5 Dark Accent 1" w:uiPriority="50"/>
+    <w:lsdException w:name="Grid Table 6 Colorful Accent 1" w:uiPriority="51"/>
+    <w:lsdException w:name="Grid Table 7 Colorful Accent 1" w:uiPriority="52"/>
+    <w:lsdException w:name="Grid Table 1 Light Accent 2" w:uiPriority="46"/>
+    <w:lsdException w:name="Grid Table 2 Accent 2" w:uiPriority="47"/>
+    <w:lsdException w:name="Grid Table 3 Accent 2" w:uiPriority="48"/>
+    <w:lsdException w:name="Grid Table 4 Accent 2" w:uiPriority="49"/>
+    <w:lsdException w:name="Grid Table 5 Dark Accent 2" w:uiPriority="50"/>
+    <w:lsdException w:name="Grid Table 6 Colorful Accent 2" w:uiPriority="51"/>
+    <w:lsdException w:name="Grid Table 7 Colorful Accent 2" w:uiPriority="52"/>
+    <w:lsdException w:name="Grid Table 1 Light Accent 3" w:uiPriority="46"/>
+    <w:lsdException w:name="Grid Table 2 Accent 3" w:uiPriority="47"/>
+    <w:lsdException w:name="Grid Table 3 Accent 3" w:uiPriority="48"/>
+    <w:lsdException w:name="Grid Table 4 Accent 3" w:uiPriority="49"/>
+    <w:lsdException w:name="Grid Table 5 Dark Accent 3" w:uiPriority="50"/>
+    <w:lsdException w:name="Grid Table 6 Colorful Accent 3" w:uiPriority="51"/>
+    <w:lsdException w:name="Grid Table 7 Colorful Accent 3" w:uiPriority="52"/>
+    <w:lsdException w:name="Grid Table 1 Light Accent 4" w:uiPriority="46"/>
+    <w:lsdException w:name="Grid Table 2 Accent 4" w:uiPriority="47"/>
+    <w:lsdException w:name="Grid Table 3 Accent 4" w:uiPriority="48"/>
+    <w:lsdException w:name="Grid Table 4 Accent 4" w:uiPriority="49"/>
+    <w:lsdException w:name="Grid Table 5 Dark Accent 4" w:uiPriority="50"/>
+    <w:lsdException w:name="Grid Table 6 Colorful Accent 4" w:uiPriority="51"/>
+    <w:lsdException w:name="Grid Table 7 Colorful Accent 4" w:uiPriority="52"/>
+    <w:lsdException w:name="Grid Table 1 Light Accent 5" w:uiPriority="46"/>
+    <w:lsdException w:name="Grid Table 2 Accent 5" w:uiPriority="47"/>
+    <w:lsdException w:name="Grid Table 3 Accent 5" w:uiPriority="48"/>
+    <w:lsdException w:name="Grid Table 4 Accent 5" w:uiPriority="49"/>
+    <w:lsdException w:name="Grid Table 5 Dark Accent 5" w:uiPriority="50"/>
+    <w:lsdException w:name="Grid Table 6 Colorful Accent 5" w:uiPriority="51"/>
+    <w:lsdException w:name="Grid Table 7 Colorful Accent 5" w:uiPriority="52"/>
+    <w:lsdException w:name="Grid Table 1 Light Accent 6" w:uiPriority="46"/>
+    <w:lsdException w:name="Grid Table 2 Accent 6" w:uiPriority="47"/>
+    <w:lsdException w:name="Grid Table 3 Accent 6" w:uiPriority="48"/>
+    <w:lsdException w:name="Grid Table 4 Accent 6" w:uiPriority="49"/>
+    <w:lsdException w:name="Grid Table 5 Dark Accent 6" w:uiPriority="50"/>
+    <w:lsdException w:name="Grid Table 6 Colorful Accent 6" w:uiPriority="51"/>
+    <w:lsdException w:name="Grid Table 7 Colorful Accent 6" w:uiPriority="52"/>
+    <w:lsdException w:name="List Table 1 Light" w:uiPriority="46"/>
+    <w:lsdException w:name="List Table 2" w:uiPriority="47"/>
+    <w:lsdException w:name="List Table 3" w:uiPriority="48"/>
+    <w:lsdException w:name="List Table 4" w:uiPriority="49"/>
+    <w:lsdException w:name="List Table 5 Dark" w:uiPriority="50"/>
+    <w:lsdException w:name="List Table 6 Colorful" w:uiPriority="51"/>
+    <w:lsdException w:name="List Table 7 Colorful" w:uiPriority="52"/>
+    <w:lsdException w:name="List Table 1 Light Accent 1" w:uiPriority="46"/>
+    <w:lsdException w:name="List Table 2 Accent 1" w:uiPriority="47"/>
+    <w:lsdException w:name="List Table 3 Accent 1" w:uiPriority="48"/>
+    <w:lsdException w:name="List Table 4 Accent 1" w:uiPriority="49"/>
+    <w:lsdException w:name="List Table 5 Dark Accent 1" w:uiPriority="50"/>
+    <w:lsdException w:name="List Table 6 Colorful Accent 1" w:uiPriority="51"/>
+    <w:lsdException w:name="List Table 7 Colorful Accent 1" w:uiPriority="52"/>
+    <w:lsdException w:name="List Table 1 Light Accent 2" w:uiPriority="46"/>
+    <w:lsdException w:name="List Table 2 Accent 2" w:uiPriority="47"/>
+    <w:lsdException w:name="List Table 3 Accent 2" w:uiPriority="48"/>
+    <w:lsdException w:name="List Table 4 Accent 2" w:uiPriority="49"/>
+    <w:lsdException w:name="List Table 5 Dark Accent 2" w:uiPriority="50"/>
+    <w:lsdException w:name="List Table 6 Colorful Accent 2" w:uiPriority="51"/>
+    <w:lsdException w:name="List Table 7 Colorful Accent 2" w:uiPriority="52"/>
+    <w:lsdException w:name="List Table 1 Light Accent 3" w:uiPriority="46"/>
+    <w:lsdException w:name="List Table 2 Accent 3" w:uiPriority="47"/>
+    <w:lsdException w:name="List Table 3 Accent 3" w:uiPriority="48"/>
+    <w:lsdException w:name="List Table 4 Accent 3" w:uiPriority="49"/>
+    <w:lsdException w:name="List Table 5 Dark Accent 3" w:uiPriority="50"/>
+    <w:lsdException w:name="List Table 6 Colorful Accent 3" w:uiPriority="51"/>
+    <w:lsdException w:name="List Table 7 Colorful Accent 3" w:uiPriority="52"/>
+    <w:lsdException w:name="List Table 1 Light Accent 4" w:uiPriority="46"/>
+    <w:lsdException w:name="List Table 2 Accent 4" w:uiPriority="47"/>
+    <w:lsdException w:name="List Table 3 Accent 4" w:uiPriority="48"/>
+    <w:lsdException w:name="List Table 4 Accent 4" w:uiPriority="49"/>
+    <w:lsdException w:name="List Table 5 Dark Accent 4" w:uiPriority="50"/>
+    <w:lsdException w:name="List Table 6 Colorful Accent 4" w:uiPriority="51"/>
+    <w:lsdException w:name="List Table 7 Colorful Accent 4" w:uiPriority="52"/>
+    <w:lsdException w:name="List Table 1 Light Accent 5" w:uiPriority="46"/>
+    <w:lsdException w:name="List Table 2 Accent 5" w:uiPriority="47"/>
+    <w:lsdException w:name="List Table 3 Accent 5" w:uiPriority="48"/>
+    <w:lsdException w:name="List Table 4 Accent 5" w:uiPriority="49"/>
+    <w:lsdException w:name="List Table 5 Dark Accent 5" w:uiPriority="50"/>
+    <w:lsdException w:name="List Table 6 Colorful Accent 5" w:uiPriority="51"/>
+    <w:lsdException w:name="List Table 7 Colorful Accent 5" w:uiPriority="52"/>
+    <w:lsdException w:name="List Table 1 Light Accent 6" w:uiPriority="46"/>
+    <w:lsdException w:name="List Table 2 Accent 6" w:uiPriority="47"/>
+    <w:lsdException w:name="List Table 3 Accent 6" w:uiPriority="48"/>
+    <w:lsdException w:name="List Table 4 Accent 6" w:uiPriority="49"/>
+    <w:lsdException w:name="List Table 5 Dark Accent 6" w:uiPriority="50"/>
+    <w:lsdException w:name="List Table 6 Colorful Accent 6" w:uiPriority="51"/>
+    <w:lsdException w:name="List Table 7 Colorful Accent 6" w:uiPriority="52"/>
   </w:latentStyles>
   <w:style w:type="paragraph" w:default="1" w:styleId="Normal">
     <w:name w:val="Normal"/>
@@ -2570,255 +3112,7 @@
   <w:style w:type="character" w:default="1" w:styleId="DefaultParagraphFont">
     <w:name w:val="Default Paragraph Font"/>
     <w:uiPriority w:val="1"/>
-    <w:unhideWhenUsed/>
-  </w:style>
-  <w:style w:type="table" w:default="1" w:styleId="TableNormal">
-    <w:name w:val="Normal Table"/>
-    <w:uiPriority w:val="99"/>
     <w:semiHidden/>
-    <w:unhideWhenUsed/>
-    <w:tblPr>
-      <w:tblInd w:w="0" w:type="dxa"/>
-      <w:tblCellMar>
-        <w:top w:w="0" w:type="dxa"/>
-        <w:left w:w="108" w:type="dxa"/>
-        <w:bottom w:w="0" w:type="dxa"/>
-        <w:right w:w="108" w:type="dxa"/>
-      </w:tblCellMar>
-    </w:tblPr>
-  </w:style>
-  <w:style w:type="numbering" w:default="1" w:styleId="NoList">
-    <w:name w:val="No List"/>
-    <w:uiPriority w:val="99"/>
-    <w:semiHidden/>
-    <w:unhideWhenUsed/>
-  </w:style>
-  <w:style w:type="character" w:styleId="Hyperlink">
-    <w:name w:val="Hyperlink"/>
-    <w:basedOn w:val="DefaultParagraphFont"/>
-    <w:uiPriority w:val="99"/>
-    <w:unhideWhenUsed/>
-    <w:rsid w:val="004D0384"/>
-    <w:rPr>
-      <w:color w:val="0000FF" w:themeColor="hyperlink"/>
-      <w:u w:val="single"/>
-    </w:rPr>
-  </w:style>
-  <w:style w:type="paragraph" w:styleId="BalloonText">
-    <w:name w:val="Balloon Text"/>
-    <w:basedOn w:val="Normal"/>
-    <w:link w:val="BalloonTextChar"/>
-    <w:uiPriority w:val="99"/>
-    <w:semiHidden/>
-    <w:unhideWhenUsed/>
-    <w:rsid w:val="0006410C"/>
-    <w:pPr>
-      <w:spacing w:after="0" w:line="240" w:lineRule="auto"/>
-    </w:pPr>
-    <w:rPr>
-      <w:rFonts w:ascii="Tahoma" w:hAnsi="Tahoma" w:cs="Tahoma"/>
-      <w:sz w:val="16"/>
-      <w:szCs w:val="16"/>
-    </w:rPr>
-  </w:style>
-  <w:style w:type="character" w:customStyle="1" w:styleId="BalloonTextChar">
-    <w:name w:val="Balloon Text Char"/>
-    <w:basedOn w:val="DefaultParagraphFont"/>
-    <w:link w:val="BalloonText"/>
-    <w:uiPriority w:val="99"/>
-    <w:semiHidden/>
-    <w:rsid w:val="0006410C"/>
-    <w:rPr>
-      <w:rFonts w:ascii="Tahoma" w:hAnsi="Tahoma" w:cs="Tahoma"/>
-      <w:sz w:val="16"/>
-      <w:szCs w:val="16"/>
-    </w:rPr>
-  </w:style>
-  <w:style w:type="table" w:styleId="TableGrid">
-    <w:name w:val="Table Grid"/>
-    <w:basedOn w:val="TableNormal"/>
-    <w:uiPriority w:val="59"/>
-    <w:rsid w:val="007B60BD"/>
-    <w:pPr>
-      <w:spacing w:after="0" w:line="240" w:lineRule="auto"/>
-    </w:pPr>
-    <w:tblPr>
-      <w:tblBorders>
-        <w:top w:val="single" w:sz="4" w:space="0" w:color="auto"/>
-        <w:left w:val="single" w:sz="4" w:space="0" w:color="auto"/>
-        <w:bottom w:val="single" w:sz="4" w:space="0" w:color="auto"/>
-        <w:right w:val="single" w:sz="4" w:space="0" w:color="auto"/>
-        <w:insideH w:val="single" w:sz="4" w:space="0" w:color="auto"/>
-        <w:insideV w:val="single" w:sz="4" w:space="0" w:color="auto"/>
-      </w:tblBorders>
-    </w:tblPr>
-  </w:style>
-</w:styles>
-</file>
-
-<file path=word/stylesWithEffects.xml><?xml version="1.0" encoding="utf-8"?>
-<w:styles xmlns:wpc="http://schemas.microsoft.com/office/word/2010/wordprocessingCanvas" xmlns:mc="http://schemas.openxmlformats.org/markup-compatibility/2006" xmlns:o="urn:schemas-microsoft-com:office:office" xmlns:r="http://schemas.openxmlformats.org/officeDocument/2006/relationships" xmlns:m="http://schemas.openxmlformats.org/officeDocument/2006/math" xmlns:v="urn:schemas-microsoft-com:vml" xmlns:wp14="http://schemas.microsoft.com/office/word/2010/wordprocessingDrawing" xmlns:wp="http://schemas.openxmlformats.org/drawingml/2006/wordprocessingDrawing" xmlns:w10="urn:schemas-microsoft-com:office:word" xmlns:w="http://schemas.openxmlformats.org/wordprocessingml/2006/main" xmlns:w14="http://schemas.microsoft.com/office/word/2010/wordml" xmlns:wpg="http://schemas.microsoft.com/office/word/2010/wordprocessingGroup" xmlns:wpi="http://schemas.microsoft.com/office/word/2010/wordprocessingInk" xmlns:wne="http://schemas.microsoft.com/office/word/2006/wordml" xmlns:wps="http://schemas.microsoft.com/office/word/2010/wordprocessingShape" mc:Ignorable="w14 wp14">
-  <w:docDefaults>
-    <w:rPrDefault>
-      <w:rPr>
-        <w:rFonts w:asciiTheme="minorHAnsi" w:eastAsiaTheme="minorHAnsi" w:hAnsiTheme="minorHAnsi" w:cstheme="minorBidi"/>
-        <w:sz w:val="22"/>
-        <w:szCs w:val="22"/>
-        <w:lang w:val="en-US" w:eastAsia="en-US" w:bidi="ar-SA"/>
-      </w:rPr>
-    </w:rPrDefault>
-    <w:pPrDefault>
-      <w:pPr>
-        <w:spacing w:after="200" w:line="276" w:lineRule="auto"/>
-      </w:pPr>
-    </w:pPrDefault>
-  </w:docDefaults>
-  <w:latentStyles w:defLockedState="0" w:defUIPriority="99" w:defSemiHidden="1" w:defUnhideWhenUsed="1" w:defQFormat="0" w:count="267">
-    <w:lsdException w:name="Normal" w:semiHidden="0" w:uiPriority="0" w:unhideWhenUsed="0" w:qFormat="1"/>
-    <w:lsdException w:name="heading 1" w:semiHidden="0" w:uiPriority="9" w:unhideWhenUsed="0" w:qFormat="1"/>
-    <w:lsdException w:name="heading 2" w:uiPriority="9" w:qFormat="1"/>
-    <w:lsdException w:name="heading 3" w:uiPriority="9" w:qFormat="1"/>
-    <w:lsdException w:name="heading 4" w:uiPriority="9" w:qFormat="1"/>
-    <w:lsdException w:name="heading 5" w:uiPriority="9" w:qFormat="1"/>
-    <w:lsdException w:name="heading 6" w:uiPriority="9" w:qFormat="1"/>
-    <w:lsdException w:name="heading 7" w:uiPriority="9" w:qFormat="1"/>
-    <w:lsdException w:name="heading 8" w:uiPriority="9" w:qFormat="1"/>
-    <w:lsdException w:name="heading 9" w:uiPriority="9" w:qFormat="1"/>
-    <w:lsdException w:name="toc 1" w:uiPriority="39"/>
-    <w:lsdException w:name="toc 2" w:uiPriority="39"/>
-    <w:lsdException w:name="toc 3" w:uiPriority="39"/>
-    <w:lsdException w:name="toc 4" w:uiPriority="39"/>
-    <w:lsdException w:name="toc 5" w:uiPriority="39"/>
-    <w:lsdException w:name="toc 6" w:uiPriority="39"/>
-    <w:lsdException w:name="toc 7" w:uiPriority="39"/>
-    <w:lsdException w:name="toc 8" w:uiPriority="39"/>
-    <w:lsdException w:name="toc 9" w:uiPriority="39"/>
-    <w:lsdException w:name="caption" w:uiPriority="35" w:qFormat="1"/>
-    <w:lsdException w:name="Title" w:semiHidden="0" w:uiPriority="10" w:unhideWhenUsed="0" w:qFormat="1"/>
-    <w:lsdException w:name="Default Paragraph Font" w:uiPriority="1"/>
-    <w:lsdException w:name="Subtitle" w:semiHidden="0" w:uiPriority="11" w:unhideWhenUsed="0" w:qFormat="1"/>
-    <w:lsdException w:name="Strong" w:semiHidden="0" w:uiPriority="22" w:unhideWhenUsed="0" w:qFormat="1"/>
-    <w:lsdException w:name="Emphasis" w:semiHidden="0" w:uiPriority="20" w:unhideWhenUsed="0" w:qFormat="1"/>
-    <w:lsdException w:name="Table Grid" w:semiHidden="0" w:uiPriority="59" w:unhideWhenUsed="0"/>
-    <w:lsdException w:name="Placeholder Text" w:unhideWhenUsed="0"/>
-    <w:lsdException w:name="No Spacing" w:semiHidden="0" w:uiPriority="1" w:unhideWhenUsed="0" w:qFormat="1"/>
-    <w:lsdException w:name="Light Shading" w:semiHidden="0" w:uiPriority="60" w:unhideWhenUsed="0"/>
-    <w:lsdException w:name="Light List" w:semiHidden="0" w:uiPriority="61" w:unhideWhenUsed="0"/>
-    <w:lsdException w:name="Light Grid" w:semiHidden="0" w:uiPriority="62" w:unhideWhenUsed="0"/>
-    <w:lsdException w:name="Medium Shading 1" w:semiHidden="0" w:uiPriority="63" w:unhideWhenUsed="0"/>
-    <w:lsdException w:name="Medium Shading 2" w:semiHidden="0" w:uiPriority="64" w:unhideWhenUsed="0"/>
-    <w:lsdException w:name="Medium List 1" w:semiHidden="0" w:uiPriority="65" w:unhideWhenUsed="0"/>
-    <w:lsdException w:name="Medium List 2" w:semiHidden="0" w:uiPriority="66" w:unhideWhenUsed="0"/>
-    <w:lsdException w:name="Medium Grid 1" w:semiHidden="0" w:uiPriority="67" w:unhideWhenUsed="0"/>
-    <w:lsdException w:name="Medium Grid 2" w:semiHidden="0" w:uiPriority="68" w:unhideWhenUsed="0"/>
-    <w:lsdException w:name="Medium Grid 3" w:semiHidden="0" w:uiPriority="69" w:unhideWhenUsed="0"/>
-    <w:lsdException w:name="Dark List" w:semiHidden="0" w:uiPriority="70" w:unhideWhenUsed="0"/>
-    <w:lsdException w:name="Colorful Shading" w:semiHidden="0" w:uiPriority="71" w:unhideWhenUsed="0"/>
-    <w:lsdException w:name="Colorful List" w:semiHidden="0" w:uiPriority="72" w:unhideWhenUsed="0"/>
-    <w:lsdException w:name="Colorful Grid" w:semiHidden="0" w:uiPriority="73" w:unhideWhenUsed="0"/>
-    <w:lsdException w:name="Light Shading Accent 1" w:semiHidden="0" w:uiPriority="60" w:unhideWhenUsed="0"/>
-    <w:lsdException w:name="Light List Accent 1" w:semiHidden="0" w:uiPriority="61" w:unhideWhenUsed="0"/>
-    <w:lsdException w:name="Light Grid Accent 1" w:semiHidden="0" w:uiPriority="62" w:unhideWhenUsed="0"/>
-    <w:lsdException w:name="Medium Shading 1 Accent 1" w:semiHidden="0" w:uiPriority="63" w:unhideWhenUsed="0"/>
-    <w:lsdException w:name="Medium Shading 2 Accent 1" w:semiHidden="0" w:uiPriority="64" w:unhideWhenUsed="0"/>
-    <w:lsdException w:name="Medium List 1 Accent 1" w:semiHidden="0" w:uiPriority="65" w:unhideWhenUsed="0"/>
-    <w:lsdException w:name="Revision" w:unhideWhenUsed="0"/>
-    <w:lsdException w:name="List Paragraph" w:semiHidden="0" w:uiPriority="34" w:unhideWhenUsed="0" w:qFormat="1"/>
-    <w:lsdException w:name="Quote" w:semiHidden="0" w:uiPriority="29" w:unhideWhenUsed="0" w:qFormat="1"/>
-    <w:lsdException w:name="Intense Quote" w:semiHidden="0" w:uiPriority="30" w:unhideWhenUsed="0" w:qFormat="1"/>
-    <w:lsdException w:name="Medium List 2 Accent 1" w:semiHidden="0" w:uiPriority="66" w:unhideWhenUsed="0"/>
-    <w:lsdException w:name="Medium Grid 1 Accent 1" w:semiHidden="0" w:uiPriority="67" w:unhideWhenUsed="0"/>
-    <w:lsdException w:name="Medium Grid 2 Accent 1" w:semiHidden="0" w:uiPriority="68" w:unhideWhenUsed="0"/>
-    <w:lsdException w:name="Medium Grid 3 Accent 1" w:semiHidden="0" w:uiPriority="69" w:unhideWhenUsed="0"/>
-    <w:lsdException w:name="Dark List Accent 1" w:semiHidden="0" w:uiPriority="70" w:unhideWhenUsed="0"/>
-    <w:lsdException w:name="Colorful Shading Accent 1" w:semiHidden="0" w:uiPriority="71" w:unhideWhenUsed="0"/>
-    <w:lsdException w:name="Colorful List Accent 1" w:semiHidden="0" w:uiPriority="72" w:unhideWhenUsed="0"/>
-    <w:lsdException w:name="Colorful Grid Accent 1" w:semiHidden="0" w:uiPriority="73" w:unhideWhenUsed="0"/>
-    <w:lsdException w:name="Light Shading Accent 2" w:semiHidden="0" w:uiPriority="60" w:unhideWhenUsed="0"/>
-    <w:lsdException w:name="Light List Accent 2" w:semiHidden="0" w:uiPriority="61" w:unhideWhenUsed="0"/>
-    <w:lsdException w:name="Light Grid Accent 2" w:semiHidden="0" w:uiPriority="62" w:unhideWhenUsed="0"/>
-    <w:lsdException w:name="Medium Shading 1 Accent 2" w:semiHidden="0" w:uiPriority="63" w:unhideWhenUsed="0"/>
-    <w:lsdException w:name="Medium Shading 2 Accent 2" w:semiHidden="0" w:uiPriority="64" w:unhideWhenUsed="0"/>
-    <w:lsdException w:name="Medium List 1 Accent 2" w:semiHidden="0" w:uiPriority="65" w:unhideWhenUsed="0"/>
-    <w:lsdException w:name="Medium List 2 Accent 2" w:semiHidden="0" w:uiPriority="66" w:unhideWhenUsed="0"/>
-    <w:lsdException w:name="Medium Grid 1 Accent 2" w:semiHidden="0" w:uiPriority="67" w:unhideWhenUsed="0"/>
-    <w:lsdException w:name="Medium Grid 2 Accent 2" w:semiHidden="0" w:uiPriority="68" w:unhideWhenUsed="0"/>
-    <w:lsdException w:name="Medium Grid 3 Accent 2" w:semiHidden="0" w:uiPriority="69" w:unhideWhenUsed="0"/>
-    <w:lsdException w:name="Dark List Accent 2" w:semiHidden="0" w:uiPriority="70" w:unhideWhenUsed="0"/>
-    <w:lsdException w:name="Colorful Shading Accent 2" w:semiHidden="0" w:uiPriority="71" w:unhideWhenUsed="0"/>
-    <w:lsdException w:name="Colorful List Accent 2" w:semiHidden="0" w:uiPriority="72" w:unhideWhenUsed="0"/>
-    <w:lsdException w:name="Colorful Grid Accent 2" w:semiHidden="0" w:uiPriority="73" w:unhideWhenUsed="0"/>
-    <w:lsdException w:name="Light Shading Accent 3" w:semiHidden="0" w:uiPriority="60" w:unhideWhenUsed="0"/>
-    <w:lsdException w:name="Light List Accent 3" w:semiHidden="0" w:uiPriority="61" w:unhideWhenUsed="0"/>
-    <w:lsdException w:name="Light Grid Accent 3" w:semiHidden="0" w:uiPriority="62" w:unhideWhenUsed="0"/>
-    <w:lsdException w:name="Medium Shading 1 Accent 3" w:semiHidden="0" w:uiPriority="63" w:unhideWhenUsed="0"/>
-    <w:lsdException w:name="Medium Shading 2 Accent 3" w:semiHidden="0" w:uiPriority="64" w:unhideWhenUsed="0"/>
-    <w:lsdException w:name="Medium List 1 Accent 3" w:semiHidden="0" w:uiPriority="65" w:unhideWhenUsed="0"/>
-    <w:lsdException w:name="Medium List 2 Accent 3" w:semiHidden="0" w:uiPriority="66" w:unhideWhenUsed="0"/>
-    <w:lsdException w:name="Medium Grid 1 Accent 3" w:semiHidden="0" w:uiPriority="67" w:unhideWhenUsed="0"/>
-    <w:lsdException w:name="Medium Grid 2 Accent 3" w:semiHidden="0" w:uiPriority="68" w:unhideWhenUsed="0"/>
-    <w:lsdException w:name="Medium Grid 3 Accent 3" w:semiHidden="0" w:uiPriority="69" w:unhideWhenUsed="0"/>
-    <w:lsdException w:name="Dark List Accent 3" w:semiHidden="0" w:uiPriority="70" w:unhideWhenUsed="0"/>
-    <w:lsdException w:name="Colorful Shading Accent 3" w:semiHidden="0" w:uiPriority="71" w:unhideWhenUsed="0"/>
-    <w:lsdException w:name="Colorful List Accent 3" w:semiHidden="0" w:uiPriority="72" w:unhideWhenUsed="0"/>
-    <w:lsdException w:name="Colorful Grid Accent 3" w:semiHidden="0" w:uiPriority="73" w:unhideWhenUsed="0"/>
-    <w:lsdException w:name="Light Shading Accent 4" w:semiHidden="0" w:uiPriority="60" w:unhideWhenUsed="0"/>
-    <w:lsdException w:name="Light List Accent 4" w:semiHidden="0" w:uiPriority="61" w:unhideWhenUsed="0"/>
-    <w:lsdException w:name="Light Grid Accent 4" w:semiHidden="0" w:uiPriority="62" w:unhideWhenUsed="0"/>
-    <w:lsdException w:name="Medium Shading 1 Accent 4" w:semiHidden="0" w:uiPriority="63" w:unhideWhenUsed="0"/>
-    <w:lsdException w:name="Medium Shading 2 Accent 4" w:semiHidden="0" w:uiPriority="64" w:unhideWhenUsed="0"/>
-    <w:lsdException w:name="Medium List 1 Accent 4" w:semiHidden="0" w:uiPriority="65" w:unhideWhenUsed="0"/>
-    <w:lsdException w:name="Medium List 2 Accent 4" w:semiHidden="0" w:uiPriority="66" w:unhideWhenUsed="0"/>
-    <w:lsdException w:name="Medium Grid 1 Accent 4" w:semiHidden="0" w:uiPriority="67" w:unhideWhenUsed="0"/>
-    <w:lsdException w:name="Medium Grid 2 Accent 4" w:semiHidden="0" w:uiPriority="68" w:unhideWhenUsed="0"/>
-    <w:lsdException w:name="Medium Grid 3 Accent 4" w:semiHidden="0" w:uiPriority="69" w:unhideWhenUsed="0"/>
-    <w:lsdException w:name="Dark List Accent 4" w:semiHidden="0" w:uiPriority="70" w:unhideWhenUsed="0"/>
-    <w:lsdException w:name="Colorful Shading Accent 4" w:semiHidden="0" w:uiPriority="71" w:unhideWhenUsed="0"/>
-    <w:lsdException w:name="Colorful List Accent 4" w:semiHidden="0" w:uiPriority="72" w:unhideWhenUsed="0"/>
-    <w:lsdException w:name="Colorful Grid Accent 4" w:semiHidden="0" w:uiPriority="73" w:unhideWhenUsed="0"/>
-    <w:lsdException w:name="Light Shading Accent 5" w:semiHidden="0" w:uiPriority="60" w:unhideWhenUsed="0"/>
-    <w:lsdException w:name="Light List Accent 5" w:semiHidden="0" w:uiPriority="61" w:unhideWhenUsed="0"/>
-    <w:lsdException w:name="Light Grid Accent 5" w:semiHidden="0" w:uiPriority="62" w:unhideWhenUsed="0"/>
-    <w:lsdException w:name="Medium Shading 1 Accent 5" w:semiHidden="0" w:uiPriority="63" w:unhideWhenUsed="0"/>
-    <w:lsdException w:name="Medium Shading 2 Accent 5" w:semiHidden="0" w:uiPriority="64" w:unhideWhenUsed="0"/>
-    <w:lsdException w:name="Medium List 1 Accent 5" w:semiHidden="0" w:uiPriority="65" w:unhideWhenUsed="0"/>
-    <w:lsdException w:name="Medium List 2 Accent 5" w:semiHidden="0" w:uiPriority="66" w:unhideWhenUsed="0"/>
-    <w:lsdException w:name="Medium Grid 1 Accent 5" w:semiHidden="0" w:uiPriority="67" w:unhideWhenUsed="0"/>
-    <w:lsdException w:name="Medium Grid 2 Accent 5" w:semiHidden="0" w:uiPriority="68" w:unhideWhenUsed="0"/>
-    <w:lsdException w:name="Medium Grid 3 Accent 5" w:semiHidden="0" w:uiPriority="69" w:unhideWhenUsed="0"/>
-    <w:lsdException w:name="Dark List Accent 5" w:semiHidden="0" w:uiPriority="70" w:unhideWhenUsed="0"/>
-    <w:lsdException w:name="Colorful Shading Accent 5" w:semiHidden="0" w:uiPriority="71" w:unhideWhenUsed="0"/>
-    <w:lsdException w:name="Colorful List Accent 5" w:semiHidden="0" w:uiPriority="72" w:unhideWhenUsed="0"/>
-    <w:lsdException w:name="Colorful Grid Accent 5" w:semiHidden="0" w:uiPriority="73" w:unhideWhenUsed="0"/>
-    <w:lsdException w:name="Light Shading Accent 6" w:semiHidden="0" w:uiPriority="60" w:unhideWhenUsed="0"/>
-    <w:lsdException w:name="Light List Accent 6" w:semiHidden="0" w:uiPriority="61" w:unhideWhenUsed="0"/>
-    <w:lsdException w:name="Light Grid Accent 6" w:semiHidden="0" w:uiPriority="62" w:unhideWhenUsed="0"/>
-    <w:lsdException w:name="Medium Shading 1 Accent 6" w:semiHidden="0" w:uiPriority="63" w:unhideWhenUsed="0"/>
-    <w:lsdException w:name="Medium Shading 2 Accent 6" w:semiHidden="0" w:uiPriority="64" w:unhideWhenUsed="0"/>
-    <w:lsdException w:name="Medium List 1 Accent 6" w:semiHidden="0" w:uiPriority="65" w:unhideWhenUsed="0"/>
-    <w:lsdException w:name="Medium List 2 Accent 6" w:semiHidden="0" w:uiPriority="66" w:unhideWhenUsed="0"/>
-    <w:lsdException w:name="Medium Grid 1 Accent 6" w:semiHidden="0" w:uiPriority="67" w:unhideWhenUsed="0"/>
-    <w:lsdException w:name="Medium Grid 2 Accent 6" w:semiHidden="0" w:uiPriority="68" w:unhideWhenUsed="0"/>
-    <w:lsdException w:name="Medium Grid 3 Accent 6" w:semiHidden="0" w:uiPriority="69" w:unhideWhenUsed="0"/>
-    <w:lsdException w:name="Dark List Accent 6" w:semiHidden="0" w:uiPriority="70" w:unhideWhenUsed="0"/>
-    <w:lsdException w:name="Colorful Shading Accent 6" w:semiHidden="0" w:uiPriority="71" w:unhideWhenUsed="0"/>
-    <w:lsdException w:name="Colorful List Accent 6" w:semiHidden="0" w:uiPriority="72" w:unhideWhenUsed="0"/>
-    <w:lsdException w:name="Colorful Grid Accent 6" w:semiHidden="0" w:uiPriority="73" w:unhideWhenUsed="0"/>
-    <w:lsdException w:name="Subtle Emphasis" w:semiHidden="0" w:uiPriority="19" w:unhideWhenUsed="0" w:qFormat="1"/>
-    <w:lsdException w:name="Intense Emphasis" w:semiHidden="0" w:uiPriority="21" w:unhideWhenUsed="0" w:qFormat="1"/>
-    <w:lsdException w:name="Subtle Reference" w:semiHidden="0" w:uiPriority="31" w:unhideWhenUsed="0" w:qFormat="1"/>
-    <w:lsdException w:name="Intense Reference" w:semiHidden="0" w:uiPriority="32" w:unhideWhenUsed="0" w:qFormat="1"/>
-    <w:lsdException w:name="Book Title" w:semiHidden="0" w:uiPriority="33" w:unhideWhenUsed="0" w:qFormat="1"/>
-    <w:lsdException w:name="Bibliography" w:uiPriority="37"/>
-    <w:lsdException w:name="TOC Heading" w:uiPriority="39" w:qFormat="1"/>
-  </w:latentStyles>
-  <w:style w:type="paragraph" w:default="1" w:styleId="Normal">
-    <w:name w:val="Normal"/>
-    <w:qFormat/>
-  </w:style>
-  <w:style w:type="character" w:default="1" w:styleId="DefaultParagraphFont">
-    <w:name w:val="Default Paragraph Font"/>
-    <w:uiPriority w:val="1"/>
     <w:unhideWhenUsed/>
   </w:style>
   <w:style w:type="table" w:default="1" w:styleId="TableNormal">

</xml_diff>